<commit_message>
Adjust spelling of listed skills to better match likely ATS search terms.
</commit_message>
<xml_diff>
--- a/MyResume.docx
+++ b/MyResume.docx
@@ -458,6 +458,8 @@
                 <w:szCs w:val="20"/>
               </w:rPr>
             </w:pPr>
+            <w:proofErr w:type="spellStart"/>
+            <w:proofErr w:type="gramStart"/>
             <w:r>
               <w:rPr>
                 <w:b/>
@@ -465,7 +467,45 @@
                 <w:color w:val="000000" w:themeColor="text1"/>
                 <w:szCs w:val="20"/>
               </w:rPr>
-              <w:t>Bachelor of Science in Computer Science</w:t>
+              <w:t>Bachelor</w:t>
+            </w:r>
+            <w:r>
+              <w:rPr>
+                <w:b/>
+                <w:bCs/>
+                <w:color w:val="000000" w:themeColor="text1"/>
+                <w:szCs w:val="20"/>
+              </w:rPr>
+              <w:t>’s</w:t>
+            </w:r>
+            <w:proofErr w:type="spellEnd"/>
+            <w:r>
+              <w:rPr>
+                <w:b/>
+                <w:bCs/>
+                <w:color w:val="000000" w:themeColor="text1"/>
+                <w:szCs w:val="20"/>
+              </w:rPr>
+              <w:t xml:space="preserve"> </w:t>
+            </w:r>
+            <w:r>
+              <w:rPr>
+                <w:b/>
+                <w:bCs/>
+                <w:color w:val="000000" w:themeColor="text1"/>
+                <w:szCs w:val="20"/>
+              </w:rPr>
+              <w:t>of Science</w:t>
+            </w:r>
+            <w:proofErr w:type="gramEnd"/>
+            <w:r>
+              <w:rPr>
+                <w:b/>
+                <w:bCs/>
+                <w:color w:val="000000" w:themeColor="text1"/>
+                <w:szCs w:val="20"/>
+              </w:rPr>
+              <w:t xml:space="preserve"> in Computer Science</w:t>
             </w:r>
           </w:p>
           <w:p>
@@ -557,7 +597,7 @@
               <w:rPr>
                 <w:sz w:val="20"/>
               </w:rPr>
-              <w:t>Python, HTML, CSS, PostgreSQL</w:t>
+              <w:t>Python, HTML, CSS, SQL</w:t>
             </w:r>
           </w:p>
         </w:tc>
@@ -872,7 +912,7 @@
                 <w:sz w:val="20"/>
                 <w:szCs w:val="20"/>
               </w:rPr>
-              <w:t>React.js</w:t>
+              <w:t>React</w:t>
             </w:r>
           </w:p>
           <w:p>
@@ -893,7 +933,7 @@
                 <w:sz w:val="20"/>
                 <w:szCs w:val="20"/>
               </w:rPr>
-              <w:t>Node.js</w:t>
+              <w:t>Node</w:t>
             </w:r>
           </w:p>
           <w:p>
@@ -914,7 +954,7 @@
                 <w:sz w:val="20"/>
                 <w:szCs w:val="20"/>
               </w:rPr>
-              <w:t>Git</w:t>
+              <w:t>NPM</w:t>
             </w:r>
           </w:p>
           <w:p>
@@ -935,7 +975,7 @@
                 <w:sz w:val="20"/>
                 <w:szCs w:val="20"/>
               </w:rPr>
-              <w:t>Bootstrap</w:t>
+              <w:t>Flexbox</w:t>
             </w:r>
           </w:p>
           <w:p>
@@ -956,7 +996,7 @@
                 <w:sz w:val="20"/>
                 <w:szCs w:val="20"/>
               </w:rPr>
-              <w:t>Express.js</w:t>
+              <w:t>Git</w:t>
             </w:r>
           </w:p>
           <w:p>
@@ -977,7 +1017,7 @@
                 <w:sz w:val="20"/>
                 <w:szCs w:val="20"/>
               </w:rPr>
-              <w:t>Mongo DB</w:t>
+              <w:t>Bootstrap</w:t>
             </w:r>
           </w:p>
           <w:p>
@@ -998,7 +1038,7 @@
                 <w:sz w:val="20"/>
                 <w:szCs w:val="20"/>
               </w:rPr>
-              <w:t>MySQL</w:t>
+              <w:t>Express</w:t>
             </w:r>
           </w:p>
           <w:p>
@@ -1019,7 +1059,7 @@
                 <w:sz w:val="20"/>
                 <w:szCs w:val="20"/>
               </w:rPr>
-              <w:t>Figma</w:t>
+              <w:t>Mongo DB</w:t>
             </w:r>
           </w:p>
           <w:p>
@@ -1040,7 +1080,7 @@
                 <w:sz w:val="20"/>
                 <w:szCs w:val="20"/>
               </w:rPr>
-              <w:t>Postman</w:t>
+              <w:t>MySQL</w:t>
             </w:r>
           </w:p>
           <w:p>
@@ -1061,7 +1101,7 @@
                 <w:sz w:val="20"/>
                 <w:szCs w:val="20"/>
               </w:rPr>
-              <w:t>VS Code</w:t>
+              <w:t>Figma</w:t>
             </w:r>
           </w:p>
           <w:p>
@@ -1082,7 +1122,7 @@
                 <w:sz w:val="20"/>
                 <w:szCs w:val="20"/>
               </w:rPr>
-              <w:t>IntelliJ Idea</w:t>
+              <w:t>Postman</w:t>
             </w:r>
           </w:p>
           <w:p>
@@ -1103,7 +1143,7 @@
                 <w:sz w:val="20"/>
                 <w:szCs w:val="20"/>
               </w:rPr>
-              <w:t>VIM</w:t>
+              <w:t>VS Code</w:t>
             </w:r>
           </w:p>
           <w:p>
@@ -1124,7 +1164,7 @@
                 <w:sz w:val="20"/>
                 <w:szCs w:val="20"/>
               </w:rPr>
-              <w:t>Trello</w:t>
+              <w:t>IntelliJ Idea</w:t>
             </w:r>
           </w:p>
           <w:p>
@@ -1145,7 +1185,7 @@
                 <w:sz w:val="20"/>
                 <w:szCs w:val="20"/>
               </w:rPr>
-              <w:t>Bash</w:t>
+              <w:t>VIM</w:t>
             </w:r>
           </w:p>
           <w:p>
@@ -1166,7 +1206,7 @@
                 <w:sz w:val="20"/>
                 <w:szCs w:val="20"/>
               </w:rPr>
-              <w:t>JavaFX / Open FX</w:t>
+              <w:t>Trello</w:t>
             </w:r>
           </w:p>
           <w:p>
@@ -1187,21 +1227,7 @@
                 <w:sz w:val="20"/>
                 <w:szCs w:val="20"/>
               </w:rPr>
-              <w:t>Linux (</w:t>
-            </w:r>
-            <w:r>
-              <w:rPr>
-                <w:sz w:val="20"/>
-                <w:szCs w:val="20"/>
-              </w:rPr>
-              <w:t>Debian-based</w:t>
-            </w:r>
-            <w:r>
-              <w:rPr>
-                <w:sz w:val="20"/>
-                <w:szCs w:val="20"/>
-              </w:rPr>
-              <w:t>) incl. WSL2</w:t>
+              <w:t>Bash</w:t>
             </w:r>
           </w:p>
           <w:p>
@@ -1222,7 +1248,7 @@
                 <w:sz w:val="20"/>
                 <w:szCs w:val="20"/>
               </w:rPr>
-              <w:t>Windows 10/11</w:t>
+              <w:t>JavaFX</w:t>
             </w:r>
           </w:p>
           <w:p>
@@ -1243,8 +1269,32 @@
                 <w:sz w:val="20"/>
                 <w:szCs w:val="20"/>
               </w:rPr>
-              <w:t>Mac OS</w:t>
-            </w:r>
+              <w:t>Linux (</w:t>
+            </w:r>
+            <w:r>
+              <w:rPr>
+                <w:sz w:val="20"/>
+                <w:szCs w:val="20"/>
+              </w:rPr>
+              <w:t>Debian-based</w:t>
+            </w:r>
+            <w:r>
+              <w:rPr>
+                <w:sz w:val="20"/>
+                <w:szCs w:val="20"/>
+              </w:rPr>
+              <w:t>) incl. WSL2</w:t>
+            </w:r>
+          </w:p>
+          <w:p>
+            <w:pPr>
+              <w:pStyle w:val="ListParagraph"/>
+              <w:spacing w:line="480" w:lineRule="auto"/>
+              <w:rPr>
+                <w:sz w:val="20"/>
+                <w:szCs w:val="20"/>
+              </w:rPr>
+            </w:pPr>
           </w:p>
         </w:tc>
         <w:tc>
@@ -1270,6 +1320,7 @@
                 <w:sz w:val="20"/>
                 <w:szCs w:val="20"/>
               </w:rPr>
+              <w:lastRenderedPageBreak/>
               <w:t>Portfolio Website</w:t>
             </w:r>
             <w:r>

</xml_diff>

<commit_message>
Change BS wording to match LinkedIn profile
</commit_message>
<xml_diff>
--- a/MyResume.docx
+++ b/MyResume.docx
@@ -458,8 +458,6 @@
                 <w:szCs w:val="20"/>
               </w:rPr>
             </w:pPr>
-            <w:proofErr w:type="spellStart"/>
-            <w:proofErr w:type="gramStart"/>
             <w:r>
               <w:rPr>
                 <w:b/>
@@ -476,9 +474,8 @@
                 <w:color w:val="000000" w:themeColor="text1"/>
                 <w:szCs w:val="20"/>
               </w:rPr>
-              <w:t>’s</w:t>
-            </w:r>
-            <w:proofErr w:type="spellEnd"/>
+              <w:t xml:space="preserve"> </w:t>
+            </w:r>
             <w:r>
               <w:rPr>
                 <w:b/>
@@ -486,26 +483,7 @@
                 <w:color w:val="000000" w:themeColor="text1"/>
                 <w:szCs w:val="20"/>
               </w:rPr>
-              <w:t xml:space="preserve"> </w:t>
-            </w:r>
-            <w:r>
-              <w:rPr>
-                <w:b/>
-                <w:bCs/>
-                <w:color w:val="000000" w:themeColor="text1"/>
-                <w:szCs w:val="20"/>
-              </w:rPr>
-              <w:t>of Science</w:t>
-            </w:r>
-            <w:proofErr w:type="gramEnd"/>
-            <w:r>
-              <w:rPr>
-                <w:b/>
-                <w:bCs/>
-                <w:color w:val="000000" w:themeColor="text1"/>
-                <w:szCs w:val="20"/>
-              </w:rPr>
-              <w:t xml:space="preserve"> in Computer Science</w:t>
+              <w:t>of Science in Computer Science</w:t>
             </w:r>
           </w:p>
           <w:p>
@@ -2094,14 +2072,7 @@
                 <w:sz w:val="20"/>
                 <w:szCs w:val="20"/>
               </w:rPr>
-              <w:t>Worked closely with eye doctors in a fast-paced setting</w:t>
-            </w:r>
-            <w:r>
-              <w:rPr>
-                <w:sz w:val="20"/>
-                <w:szCs w:val="20"/>
-              </w:rPr>
-              <w:t>.</w:t>
+              <w:t>j</w:t>
             </w:r>
           </w:p>
         </w:tc>

</xml_diff>

<commit_message>
Update job experience dates to reflect leaving my job at Vision Plus this month.
</commit_message>
<xml_diff>
--- a/MyResume.docx
+++ b/MyResume.docx
@@ -458,6 +458,8 @@
                 <w:szCs w:val="20"/>
               </w:rPr>
             </w:pPr>
+            <w:proofErr w:type="spellStart"/>
+            <w:proofErr w:type="gramStart"/>
             <w:r>
               <w:rPr>
                 <w:b/>
@@ -474,8 +476,9 @@
                 <w:color w:val="000000" w:themeColor="text1"/>
                 <w:szCs w:val="20"/>
               </w:rPr>
-              <w:t xml:space="preserve"> </w:t>
-            </w:r>
+              <w:t>’s</w:t>
+            </w:r>
+            <w:proofErr w:type="spellEnd"/>
             <w:r>
               <w:rPr>
                 <w:b/>
@@ -483,7 +486,26 @@
                 <w:color w:val="000000" w:themeColor="text1"/>
                 <w:szCs w:val="20"/>
               </w:rPr>
-              <w:t>of Science in Computer Science</w:t>
+              <w:t xml:space="preserve"> </w:t>
+            </w:r>
+            <w:r>
+              <w:rPr>
+                <w:b/>
+                <w:bCs/>
+                <w:color w:val="000000" w:themeColor="text1"/>
+                <w:szCs w:val="20"/>
+              </w:rPr>
+              <w:t>of Science</w:t>
+            </w:r>
+            <w:proofErr w:type="gramEnd"/>
+            <w:r>
+              <w:rPr>
+                <w:b/>
+                <w:bCs/>
+                <w:color w:val="000000" w:themeColor="text1"/>
+                <w:szCs w:val="20"/>
+              </w:rPr>
+              <w:t xml:space="preserve"> in Computer Science</w:t>
             </w:r>
           </w:p>
           <w:p>
@@ -1713,7 +1735,13 @@
               <w:rPr>
                 <w:color w:val="000000" w:themeColor="text1"/>
               </w:rPr>
-              <w:t xml:space="preserve"> Present</w:t>
+              <w:t xml:space="preserve"> </w:t>
+            </w:r>
+            <w:r>
+              <w:rPr>
+                <w:color w:val="000000" w:themeColor="text1"/>
+              </w:rPr>
+              <w:t>March 2022</w:t>
             </w:r>
             <w:r>
               <w:rPr>
@@ -2072,7 +2100,14 @@
                 <w:sz w:val="20"/>
                 <w:szCs w:val="20"/>
               </w:rPr>
-              <w:t>j</w:t>
+              <w:t>Worked closely with eye doctors in a fast-paced setting</w:t>
+            </w:r>
+            <w:r>
+              <w:rPr>
+                <w:sz w:val="20"/>
+                <w:szCs w:val="20"/>
+              </w:rPr>
+              <w:t>.</w:t>
             </w:r>
           </w:p>
         </w:tc>

</xml_diff>

<commit_message>
Add sw engineering experience, revise tech proficiency list
</commit_message>
<xml_diff>
--- a/MyResume.docx
+++ b/MyResume.docx
@@ -1,6 +1,6 @@
 
 <file path=word/document.xml><?xml version="1.0" encoding="utf-8"?>
-<w:document xmlns:wpc="http://schemas.microsoft.com/office/word/2010/wordprocessingCanvas" xmlns:cx="http://schemas.microsoft.com/office/drawing/2014/chartex" xmlns:cx1="http://schemas.microsoft.com/office/drawing/2015/9/8/chartex" xmlns:cx2="http://schemas.microsoft.com/office/drawing/2015/10/21/chartex" xmlns:cx3="http://schemas.microsoft.com/office/drawing/2016/5/9/chartex" xmlns:cx4="http://schemas.microsoft.com/office/drawing/2016/5/10/chartex" xmlns:cx5="http://schemas.microsoft.com/office/drawing/2016/5/11/chartex" xmlns:cx6="http://schemas.microsoft.com/office/drawing/2016/5/12/chartex" xmlns:cx7="http://schemas.microsoft.com/office/drawing/2016/5/13/chartex" xmlns:cx8="http://schemas.microsoft.com/office/drawing/2016/5/14/chartex" xmlns:mc="http://schemas.openxmlformats.org/markup-compatibility/2006" xmlns:aink="http://schemas.microsoft.com/office/drawing/2016/ink" xmlns:am3d="http://schemas.microsoft.com/office/drawing/2017/model3d" xmlns:o="urn:schemas-microsoft-com:office:office" xmlns:r="http://schemas.openxmlformats.org/officeDocument/2006/relationships" xmlns:m="http://schemas.openxmlformats.org/officeDocument/2006/math" xmlns:v="urn:schemas-microsoft-com:vml" xmlns:wp14="http://schemas.microsoft.com/office/word/2010/wordprocessingDrawing" xmlns:wp="http://schemas.openxmlformats.org/drawingml/2006/wordprocessingDrawing" xmlns:w10="urn:schemas-microsoft-com:office:word" xmlns:w="http://schemas.openxmlformats.org/wordprocessingml/2006/main" xmlns:w14="http://schemas.microsoft.com/office/word/2010/wordml" xmlns:w15="http://schemas.microsoft.com/office/word/2012/wordml" xmlns:w16cex="http://schemas.microsoft.com/office/word/2018/wordml/cex" xmlns:w16cid="http://schemas.microsoft.com/office/word/2016/wordml/cid" xmlns:w16="http://schemas.microsoft.com/office/word/2018/wordml" xmlns:w16sdtdh="http://schemas.microsoft.com/office/word/2020/wordml/sdtdatahash" xmlns:w16se="http://schemas.microsoft.com/office/word/2015/wordml/symex" xmlns:wpg="http://schemas.microsoft.com/office/word/2010/wordprocessingGroup" xmlns:wpi="http://schemas.microsoft.com/office/word/2010/wordprocessingInk" xmlns:wne="http://schemas.microsoft.com/office/word/2006/wordml" xmlns:wps="http://schemas.microsoft.com/office/word/2010/wordprocessingShape" mc:Ignorable="w14 w15 w16se w16cid w16 w16cex w16sdtdh wp14">
+<w:document xmlns:wpc="http://schemas.microsoft.com/office/word/2010/wordprocessingCanvas" xmlns:cx="http://schemas.microsoft.com/office/drawing/2014/chartex" xmlns:cx1="http://schemas.microsoft.com/office/drawing/2015/9/8/chartex" xmlns:cx2="http://schemas.microsoft.com/office/drawing/2015/10/21/chartex" xmlns:cx3="http://schemas.microsoft.com/office/drawing/2016/5/9/chartex" xmlns:cx4="http://schemas.microsoft.com/office/drawing/2016/5/10/chartex" xmlns:cx5="http://schemas.microsoft.com/office/drawing/2016/5/11/chartex" xmlns:cx6="http://schemas.microsoft.com/office/drawing/2016/5/12/chartex" xmlns:cx7="http://schemas.microsoft.com/office/drawing/2016/5/13/chartex" xmlns:cx8="http://schemas.microsoft.com/office/drawing/2016/5/14/chartex" xmlns:mc="http://schemas.openxmlformats.org/markup-compatibility/2006" xmlns:aink="http://schemas.microsoft.com/office/drawing/2016/ink" xmlns:am3d="http://schemas.microsoft.com/office/drawing/2017/model3d" xmlns:o="urn:schemas-microsoft-com:office:office" xmlns:oel="http://schemas.microsoft.com/office/2019/extlst" xmlns:r="http://schemas.openxmlformats.org/officeDocument/2006/relationships" xmlns:m="http://schemas.openxmlformats.org/officeDocument/2006/math" xmlns:v="urn:schemas-microsoft-com:vml" xmlns:wp14="http://schemas.microsoft.com/office/word/2010/wordprocessingDrawing" xmlns:wp="http://schemas.openxmlformats.org/drawingml/2006/wordprocessingDrawing" xmlns:w10="urn:schemas-microsoft-com:office:word" xmlns:w="http://schemas.openxmlformats.org/wordprocessingml/2006/main" xmlns:w14="http://schemas.microsoft.com/office/word/2010/wordml" xmlns:w15="http://schemas.microsoft.com/office/word/2012/wordml" xmlns:w16cex="http://schemas.microsoft.com/office/word/2018/wordml/cex" xmlns:w16cid="http://schemas.microsoft.com/office/word/2016/wordml/cid" xmlns:w16="http://schemas.microsoft.com/office/word/2018/wordml" xmlns:w16sdtdh="http://schemas.microsoft.com/office/word/2020/wordml/sdtdatahash" xmlns:w16se="http://schemas.microsoft.com/office/word/2015/wordml/symex" xmlns:wpg="http://schemas.microsoft.com/office/word/2010/wordprocessingGroup" xmlns:wpi="http://schemas.microsoft.com/office/word/2010/wordprocessingInk" xmlns:wne="http://schemas.microsoft.com/office/word/2006/wordml" xmlns:wps="http://schemas.microsoft.com/office/word/2010/wordprocessingShape" mc:Ignorable="w14 w15 w16se w16cid w16 w16cex w16sdtdh wp14">
   <w:body>
     <w:tbl>
       <w:tblPr>
@@ -71,7 +71,7 @@
                 <w:sz w:val="20"/>
                 <w:szCs w:val="20"/>
               </w:rPr>
-              <w:t>Front End Developer</w:t>
+              <w:t>Software Engineer</w:t>
             </w:r>
           </w:p>
           <w:p>
@@ -87,7 +87,64 @@
                 <w:sz w:val="18"/>
                 <w:szCs w:val="18"/>
               </w:rPr>
-              <w:t>3100 Ferry Ave Apt C212, Bellingham WA, 98225</w:t>
+              <w:t>1330 NE 136</w:t>
+            </w:r>
+            <w:r>
+              <w:rPr>
+                <w:sz w:val="18"/>
+                <w:szCs w:val="18"/>
+                <w:vertAlign w:val="superscript"/>
+              </w:rPr>
+              <w:t>th</w:t>
+            </w:r>
+            <w:r>
+              <w:rPr>
+                <w:sz w:val="18"/>
+                <w:szCs w:val="18"/>
+              </w:rPr>
+              <w:t xml:space="preserve"> Avenue</w:t>
+            </w:r>
+            <w:r>
+              <w:rPr>
+                <w:sz w:val="18"/>
+                <w:szCs w:val="18"/>
+              </w:rPr>
+              <w:t>,</w:t>
+            </w:r>
+            <w:r>
+              <w:rPr>
+                <w:sz w:val="18"/>
+                <w:szCs w:val="18"/>
+              </w:rPr>
+              <w:t xml:space="preserve"> Apt 194,</w:t>
+            </w:r>
+            <w:r>
+              <w:rPr>
+                <w:sz w:val="18"/>
+                <w:szCs w:val="18"/>
+              </w:rPr>
+              <w:t xml:space="preserve"> </w:t>
+            </w:r>
+            <w:r>
+              <w:rPr>
+                <w:sz w:val="18"/>
+                <w:szCs w:val="18"/>
+              </w:rPr>
+              <w:t>Vancouver</w:t>
+            </w:r>
+            <w:r>
+              <w:rPr>
+                <w:sz w:val="18"/>
+                <w:szCs w:val="18"/>
+              </w:rPr>
+              <w:t xml:space="preserve"> WA, 98</w:t>
+            </w:r>
+            <w:r>
+              <w:rPr>
+                <w:sz w:val="18"/>
+                <w:szCs w:val="18"/>
+              </w:rPr>
+              <w:t>684</w:t>
             </w:r>
             <w:r>
               <w:rPr>
@@ -188,14 +245,21 @@
                 <w:sz w:val="18"/>
                 <w:szCs w:val="18"/>
               </w:rPr>
-              <w:t>nan</w:t>
+              <w:t>na</w:t>
             </w:r>
             <w:r>
               <w:rPr>
                 <w:sz w:val="18"/>
                 <w:szCs w:val="18"/>
               </w:rPr>
-              <w:t>.chavez@gmail.com</w:t>
+              <w:t>.chavez@</w:t>
+            </w:r>
+            <w:r>
+              <w:rPr>
+                <w:sz w:val="18"/>
+                <w:szCs w:val="18"/>
+              </w:rPr>
+              <w:t>pm.me</w:t>
             </w:r>
           </w:p>
         </w:tc>
@@ -539,7 +603,14 @@
                 <w:sz w:val="20"/>
                 <w:szCs w:val="20"/>
               </w:rPr>
-              <w:t>April of 2022 – Competency Based Grading</w:t>
+              <w:t>May</w:t>
+            </w:r>
+            <w:r>
+              <w:rPr>
+                <w:sz w:val="20"/>
+                <w:szCs w:val="20"/>
+              </w:rPr>
+              <w:t xml:space="preserve"> of 2022 – Competency Based Grading</w:t>
             </w:r>
           </w:p>
         </w:tc>
@@ -585,7 +656,19 @@
               <w:rPr>
                 <w:sz w:val="20"/>
               </w:rPr>
-              <w:t>Java, JavaScript,</w:t>
+              <w:t xml:space="preserve">Java, </w:t>
+            </w:r>
+            <w:r>
+              <w:rPr>
+                <w:sz w:val="20"/>
+              </w:rPr>
+              <w:t>Type</w:t>
+            </w:r>
+            <w:r>
+              <w:rPr>
+                <w:sz w:val="20"/>
+              </w:rPr>
+              <w:t>Script,</w:t>
             </w:r>
             <w:r>
               <w:rPr>
@@ -597,7 +680,25 @@
               <w:rPr>
                 <w:sz w:val="20"/>
               </w:rPr>
-              <w:t>Python, HTML, CSS, SQL</w:t>
+              <w:t xml:space="preserve">Python, </w:t>
+            </w:r>
+            <w:r>
+              <w:rPr>
+                <w:sz w:val="20"/>
+              </w:rPr>
+              <w:t>C/C++, Bash</w:t>
+            </w:r>
+            <w:r>
+              <w:rPr>
+                <w:sz w:val="20"/>
+              </w:rPr>
+              <w:t xml:space="preserve">, </w:t>
+            </w:r>
+            <w:r>
+              <w:rPr>
+                <w:sz w:val="20"/>
+              </w:rPr>
+              <w:t>SQL</w:t>
             </w:r>
           </w:p>
         </w:tc>
@@ -912,7 +1013,7 @@
                 <w:sz w:val="20"/>
                 <w:szCs w:val="20"/>
               </w:rPr>
-              <w:t>React</w:t>
+              <w:t>Bootstrap</w:t>
             </w:r>
           </w:p>
           <w:p>
@@ -933,7 +1034,7 @@
                 <w:sz w:val="20"/>
                 <w:szCs w:val="20"/>
               </w:rPr>
-              <w:t>Node</w:t>
+              <w:t>Docker</w:t>
             </w:r>
           </w:p>
           <w:p>
@@ -954,7 +1055,7 @@
                 <w:sz w:val="20"/>
                 <w:szCs w:val="20"/>
               </w:rPr>
-              <w:t>NPM</w:t>
+              <w:t>Ember.js</w:t>
             </w:r>
           </w:p>
           <w:p>
@@ -975,7 +1076,7 @@
                 <w:sz w:val="20"/>
                 <w:szCs w:val="20"/>
               </w:rPr>
-              <w:t>Flexbox</w:t>
+              <w:t>Express</w:t>
             </w:r>
           </w:p>
           <w:p>
@@ -996,7 +1097,7 @@
                 <w:sz w:val="20"/>
                 <w:szCs w:val="20"/>
               </w:rPr>
-              <w:t>Git</w:t>
+              <w:t>Figma</w:t>
             </w:r>
           </w:p>
           <w:p>
@@ -1017,7 +1118,7 @@
                 <w:sz w:val="20"/>
                 <w:szCs w:val="20"/>
               </w:rPr>
-              <w:t>Bootstrap</w:t>
+              <w:t>Git</w:t>
             </w:r>
           </w:p>
           <w:p>
@@ -1038,7 +1139,7 @@
                 <w:sz w:val="20"/>
                 <w:szCs w:val="20"/>
               </w:rPr>
-              <w:t>Express</w:t>
+              <w:t>IntelliJ Idea</w:t>
             </w:r>
           </w:p>
           <w:p>
@@ -1059,7 +1160,7 @@
                 <w:sz w:val="20"/>
                 <w:szCs w:val="20"/>
               </w:rPr>
-              <w:t>Mongo DB</w:t>
+              <w:t>Linux (Debian-based) incl. WSL 2</w:t>
             </w:r>
           </w:p>
           <w:p>
@@ -1080,7 +1181,7 @@
                 <w:sz w:val="20"/>
                 <w:szCs w:val="20"/>
               </w:rPr>
-              <w:t>MySQL</w:t>
+              <w:t>Next.js</w:t>
             </w:r>
           </w:p>
           <w:p>
@@ -1101,7 +1202,7 @@
                 <w:sz w:val="20"/>
                 <w:szCs w:val="20"/>
               </w:rPr>
-              <w:t>Figma</w:t>
+              <w:t>Node</w:t>
             </w:r>
           </w:p>
           <w:p>
@@ -1117,13 +1218,15 @@
                 <w:szCs w:val="20"/>
               </w:rPr>
             </w:pPr>
-            <w:r>
-              <w:rPr>
-                <w:sz w:val="20"/>
-                <w:szCs w:val="20"/>
-              </w:rPr>
-              <w:t>Postman</w:t>
-            </w:r>
+            <w:proofErr w:type="spellStart"/>
+            <w:r>
+              <w:rPr>
+                <w:sz w:val="20"/>
+                <w:szCs w:val="20"/>
+              </w:rPr>
+              <w:t>npm</w:t>
+            </w:r>
+            <w:proofErr w:type="spellEnd"/>
           </w:p>
           <w:p>
             <w:pPr>
@@ -1143,7 +1246,21 @@
                 <w:sz w:val="20"/>
                 <w:szCs w:val="20"/>
               </w:rPr>
-              <w:t>VS Code</w:t>
+              <w:t xml:space="preserve">NoSQL </w:t>
+            </w:r>
+            <w:r>
+              <w:rPr>
+                <w:sz w:val="20"/>
+                <w:szCs w:val="20"/>
+              </w:rPr>
+              <w:t>d</w:t>
+            </w:r>
+            <w:r>
+              <w:rPr>
+                <w:sz w:val="20"/>
+                <w:szCs w:val="20"/>
+              </w:rPr>
+              <w:t>atabases</w:t>
             </w:r>
           </w:p>
           <w:p>
@@ -1164,8 +1281,24 @@
                 <w:sz w:val="20"/>
                 <w:szCs w:val="20"/>
               </w:rPr>
-              <w:t>IntelliJ Idea</w:t>
-            </w:r>
+              <w:t>s</w:t>
+            </w:r>
+            <w:r>
+              <w:rPr>
+                <w:sz w:val="20"/>
+                <w:szCs w:val="20"/>
+              </w:rPr>
+              <w:t>cikit-</w:t>
+            </w:r>
+            <w:proofErr w:type="gramStart"/>
+            <w:r>
+              <w:rPr>
+                <w:sz w:val="20"/>
+                <w:szCs w:val="20"/>
+              </w:rPr>
+              <w:t>learn</w:t>
+            </w:r>
+            <w:proofErr w:type="gramEnd"/>
           </w:p>
           <w:p>
             <w:pPr>
@@ -1185,7 +1318,7 @@
                 <w:sz w:val="20"/>
                 <w:szCs w:val="20"/>
               </w:rPr>
-              <w:t>VIM</w:t>
+              <w:t>SQL databases</w:t>
             </w:r>
           </w:p>
           <w:p>
@@ -1206,7 +1339,7 @@
                 <w:sz w:val="20"/>
                 <w:szCs w:val="20"/>
               </w:rPr>
-              <w:t>Trello</w:t>
+              <w:t>VIM</w:t>
             </w:r>
           </w:p>
           <w:p>
@@ -1227,74 +1360,8 @@
                 <w:sz w:val="20"/>
                 <w:szCs w:val="20"/>
               </w:rPr>
-              <w:t>Bash</w:t>
-            </w:r>
-          </w:p>
-          <w:p>
-            <w:pPr>
-              <w:pStyle w:val="ListParagraph"/>
-              <w:numPr>
-                <w:ilvl w:val="0"/>
-                <w:numId w:val="5"/>
-              </w:numPr>
-              <w:spacing w:line="480" w:lineRule="auto"/>
-              <w:rPr>
-                <w:sz w:val="20"/>
-                <w:szCs w:val="20"/>
-              </w:rPr>
-            </w:pPr>
-            <w:r>
-              <w:rPr>
-                <w:sz w:val="20"/>
-                <w:szCs w:val="20"/>
-              </w:rPr>
-              <w:t>JavaFX</w:t>
-            </w:r>
-          </w:p>
-          <w:p>
-            <w:pPr>
-              <w:pStyle w:val="ListParagraph"/>
-              <w:numPr>
-                <w:ilvl w:val="0"/>
-                <w:numId w:val="5"/>
-              </w:numPr>
-              <w:spacing w:line="480" w:lineRule="auto"/>
-              <w:rPr>
-                <w:sz w:val="20"/>
-                <w:szCs w:val="20"/>
-              </w:rPr>
-            </w:pPr>
-            <w:r>
-              <w:rPr>
-                <w:sz w:val="20"/>
-                <w:szCs w:val="20"/>
-              </w:rPr>
-              <w:t>Linux (</w:t>
-            </w:r>
-            <w:r>
-              <w:rPr>
-                <w:sz w:val="20"/>
-                <w:szCs w:val="20"/>
-              </w:rPr>
-              <w:t>Debian-based</w:t>
-            </w:r>
-            <w:r>
-              <w:rPr>
-                <w:sz w:val="20"/>
-                <w:szCs w:val="20"/>
-              </w:rPr>
-              <w:t>) incl. WSL2</w:t>
-            </w:r>
-          </w:p>
-          <w:p>
-            <w:pPr>
-              <w:pStyle w:val="ListParagraph"/>
-              <w:spacing w:line="480" w:lineRule="auto"/>
-              <w:rPr>
-                <w:sz w:val="20"/>
-                <w:szCs w:val="20"/>
-              </w:rPr>
-            </w:pPr>
+              <w:t>VS Code</w:t>
+            </w:r>
           </w:p>
         </w:tc>
         <w:tc>
@@ -1307,7 +1374,6 @@
             <w:pPr>
               <w:spacing w:line="276" w:lineRule="auto"/>
               <w:rPr>
-                <w:color w:val="242935" w:themeColor="accent1" w:themeShade="BF"/>
                 <w:sz w:val="20"/>
                 <w:szCs w:val="20"/>
               </w:rPr>
@@ -1316,16 +1382,13 @@
               <w:rPr>
                 <w:b/>
                 <w:bCs/>
-                <w:color w:val="242935" w:themeColor="accent1" w:themeShade="BF"/>
-                <w:sz w:val="20"/>
-                <w:szCs w:val="20"/>
-              </w:rPr>
-              <w:lastRenderedPageBreak/>
+                <w:sz w:val="20"/>
+                <w:szCs w:val="20"/>
+              </w:rPr>
               <w:t>Portfolio Website</w:t>
             </w:r>
             <w:r>
               <w:rPr>
-                <w:color w:val="242935" w:themeColor="accent1" w:themeShade="BF"/>
                 <w:sz w:val="20"/>
                 <w:szCs w:val="20"/>
               </w:rPr>
@@ -1343,14 +1406,12 @@
               <w:rPr>
                 <w:b/>
                 <w:bCs/>
-                <w:color w:val="242935" w:themeColor="accent1" w:themeShade="BF"/>
-                <w:sz w:val="20"/>
-                <w:szCs w:val="20"/>
-              </w:rPr>
-            </w:pPr>
-            <w:r>
-              <w:rPr>
-                <w:color w:val="242935" w:themeColor="accent1" w:themeShade="BF"/>
+                <w:sz w:val="20"/>
+                <w:szCs w:val="20"/>
+              </w:rPr>
+            </w:pPr>
+            <w:r>
+              <w:rPr>
                 <w:sz w:val="20"/>
                 <w:szCs w:val="20"/>
               </w:rPr>
@@ -1358,7 +1419,6 @@
             </w:r>
             <w:r>
               <w:rPr>
-                <w:color w:val="242935" w:themeColor="accent1" w:themeShade="BF"/>
                 <w:sz w:val="20"/>
                 <w:szCs w:val="20"/>
               </w:rPr>
@@ -1366,7 +1426,6 @@
             </w:r>
             <w:r>
               <w:rPr>
-                <w:color w:val="242935" w:themeColor="accent1" w:themeShade="BF"/>
                 <w:sz w:val="20"/>
                 <w:szCs w:val="20"/>
               </w:rPr>
@@ -1384,14 +1443,12 @@
               <w:rPr>
                 <w:b/>
                 <w:bCs/>
-                <w:color w:val="242935" w:themeColor="accent1" w:themeShade="BF"/>
-                <w:sz w:val="20"/>
-                <w:szCs w:val="20"/>
-              </w:rPr>
-            </w:pPr>
-            <w:r>
-              <w:rPr>
-                <w:color w:val="242935" w:themeColor="accent1" w:themeShade="BF"/>
+                <w:sz w:val="20"/>
+                <w:szCs w:val="20"/>
+              </w:rPr>
+            </w:pPr>
+            <w:r>
+              <w:rPr>
                 <w:sz w:val="20"/>
                 <w:szCs w:val="20"/>
               </w:rPr>
@@ -1399,7 +1456,6 @@
             </w:r>
             <w:r>
               <w:rPr>
-                <w:color w:val="242935" w:themeColor="accent1" w:themeShade="BF"/>
                 <w:sz w:val="20"/>
                 <w:szCs w:val="20"/>
               </w:rPr>
@@ -1411,7 +1467,7 @@
               <w:pStyle w:val="Text"/>
               <w:spacing w:line="276" w:lineRule="auto"/>
               <w:rPr>
-                <w:color w:val="242935" w:themeColor="accent1" w:themeShade="BF"/>
+                <w:color w:val="000000" w:themeColor="text1"/>
                 <w:szCs w:val="20"/>
               </w:rPr>
             </w:pPr>
@@ -1419,14 +1475,14 @@
               <w:rPr>
                 <w:b/>
                 <w:bCs/>
-                <w:color w:val="242935" w:themeColor="accent1" w:themeShade="BF"/>
+                <w:color w:val="000000" w:themeColor="text1"/>
                 <w:szCs w:val="20"/>
               </w:rPr>
               <w:t xml:space="preserve">Feesaurus-JS </w:t>
             </w:r>
             <w:r>
               <w:rPr>
-                <w:color w:val="242935" w:themeColor="accent1" w:themeShade="BF"/>
+                <w:color w:val="000000" w:themeColor="text1"/>
                 <w:szCs w:val="20"/>
               </w:rPr>
               <w:t>(ongoing)</w:t>
@@ -1441,22 +1497,39 @@
               </w:numPr>
               <w:spacing w:line="276" w:lineRule="auto"/>
               <w:rPr>
+                <w:rFonts w:cstheme="minorHAnsi"/>
                 <w:b/>
                 <w:bCs/>
-                <w:color w:val="242935" w:themeColor="accent1" w:themeShade="BF"/>
-                <w:sz w:val="20"/>
-                <w:szCs w:val="20"/>
-              </w:rPr>
-            </w:pPr>
-            <w:r>
-              <w:rPr>
-                <w:rFonts w:ascii="Segoe UI" w:hAnsi="Segoe UI" w:cs="Segoe UI"/>
-                <w:color w:val="24292F"/>
+                <w:sz w:val="20"/>
+                <w:szCs w:val="20"/>
+              </w:rPr>
+            </w:pPr>
+            <w:r>
+              <w:rPr>
+                <w:rFonts w:cstheme="minorHAnsi"/>
                 <w:sz w:val="20"/>
                 <w:szCs w:val="20"/>
                 <w:shd w:val="clear" w:color="auto" w:fill="FFFFFF"/>
               </w:rPr>
-              <w:t>React web app offering fast vision insurance fee calculation with an emphasis on ease-of-use.</w:t>
+              <w:t>React web app of</w:t>
+            </w:r>
+            <w:r>
+              <w:rPr>
+                <w:rFonts w:cstheme="minorHAnsi"/>
+                <w:sz w:val="20"/>
+                <w:szCs w:val="20"/>
+                <w:shd w:val="clear" w:color="auto" w:fill="FFFFFF"/>
+              </w:rPr>
+              <w:t>f</w:t>
+            </w:r>
+            <w:r>
+              <w:rPr>
+                <w:rFonts w:cstheme="minorHAnsi"/>
+                <w:sz w:val="20"/>
+                <w:szCs w:val="20"/>
+                <w:shd w:val="clear" w:color="auto" w:fill="FFFFFF"/>
+              </w:rPr>
+              <w:t>ering fast vision insurance fee calculation with an emphasis on ease-of-use.</w:t>
             </w:r>
           </w:p>
           <w:p>
@@ -1465,7 +1538,6 @@
               <w:rPr>
                 <w:b/>
                 <w:bCs/>
-                <w:color w:val="242935" w:themeColor="accent1" w:themeShade="BF"/>
                 <w:sz w:val="20"/>
                 <w:szCs w:val="20"/>
               </w:rPr>
@@ -1474,7 +1546,6 @@
               <w:rPr>
                 <w:b/>
                 <w:bCs/>
-                <w:color w:val="242935" w:themeColor="accent1" w:themeShade="BF"/>
                 <w:sz w:val="20"/>
                 <w:szCs w:val="20"/>
               </w:rPr>
@@ -1490,14 +1561,12 @@
               </w:numPr>
               <w:spacing w:line="276" w:lineRule="auto"/>
               <w:rPr>
-                <w:color w:val="242935" w:themeColor="accent1" w:themeShade="BF"/>
-                <w:sz w:val="20"/>
-                <w:szCs w:val="20"/>
-              </w:rPr>
-            </w:pPr>
-            <w:r>
-              <w:rPr>
-                <w:color w:val="242935" w:themeColor="accent1" w:themeShade="BF"/>
+                <w:sz w:val="20"/>
+                <w:szCs w:val="20"/>
+              </w:rPr>
+            </w:pPr>
+            <w:r>
+              <w:rPr>
                 <w:sz w:val="20"/>
                 <w:szCs w:val="20"/>
               </w:rPr>
@@ -1508,7 +1577,6 @@
             <w:pPr>
               <w:spacing w:line="276" w:lineRule="auto"/>
               <w:rPr>
-                <w:color w:val="242935" w:themeColor="accent1" w:themeShade="BF"/>
                 <w:sz w:val="20"/>
                 <w:szCs w:val="20"/>
               </w:rPr>
@@ -1517,7 +1585,6 @@
               <w:rPr>
                 <w:b/>
                 <w:bCs/>
-                <w:color w:val="242935" w:themeColor="accent1" w:themeShade="BF"/>
                 <w:sz w:val="20"/>
                 <w:szCs w:val="20"/>
               </w:rPr>
@@ -1535,14 +1602,12 @@
               <w:rPr>
                 <w:b/>
                 <w:bCs/>
-                <w:color w:val="242935" w:themeColor="accent1" w:themeShade="BF"/>
-                <w:sz w:val="20"/>
-                <w:szCs w:val="20"/>
-              </w:rPr>
-            </w:pPr>
-            <w:r>
-              <w:rPr>
-                <w:color w:val="242935" w:themeColor="accent1" w:themeShade="BF"/>
+                <w:sz w:val="20"/>
+                <w:szCs w:val="20"/>
+              </w:rPr>
+            </w:pPr>
+            <w:r>
+              <w:rPr>
                 <w:sz w:val="20"/>
                 <w:szCs w:val="20"/>
               </w:rPr>
@@ -1567,7 +1632,6 @@
             </w:pPr>
             <w:r>
               <w:rPr>
-                <w:color w:val="242935" w:themeColor="accent1" w:themeShade="BF"/>
                 <w:sz w:val="20"/>
                 <w:szCs w:val="20"/>
               </w:rPr>
@@ -1705,49 +1769,13 @@
                 <w:iCs/>
                 <w:color w:val="000000" w:themeColor="text1"/>
               </w:rPr>
-              <w:t>Certified Dispensing Optician</w:t>
+              <w:t xml:space="preserve">Associate Software Engineer </w:t>
             </w:r>
             <w:r>
               <w:rPr>
                 <w:color w:val="000000" w:themeColor="text1"/>
               </w:rPr>
-              <w:t xml:space="preserve"> </w:t>
-            </w:r>
-            <w:r>
-              <w:rPr>
-                <w:color w:val="000000" w:themeColor="text1"/>
-              </w:rPr>
-              <w:t>(</w:t>
-            </w:r>
-            <w:r>
-              <w:rPr>
-                <w:color w:val="000000" w:themeColor="text1"/>
-              </w:rPr>
-              <w:t xml:space="preserve">June 2020 </w:t>
-            </w:r>
-            <w:r>
-              <w:rPr>
-                <w:color w:val="000000" w:themeColor="text1"/>
-              </w:rPr>
-              <w:t>–</w:t>
-            </w:r>
-            <w:r>
-              <w:rPr>
-                <w:color w:val="000000" w:themeColor="text1"/>
-              </w:rPr>
-              <w:t xml:space="preserve"> </w:t>
-            </w:r>
-            <w:r>
-              <w:rPr>
-                <w:color w:val="000000" w:themeColor="text1"/>
-              </w:rPr>
-              <w:t>March 2022</w:t>
-            </w:r>
-            <w:r>
-              <w:rPr>
-                <w:color w:val="000000" w:themeColor="text1"/>
-              </w:rPr>
-              <w:t>)</w:t>
+              <w:t>(August 2022 – Present)</w:t>
             </w:r>
           </w:p>
           <w:p>
@@ -1755,7 +1783,7 @@
               <w:pStyle w:val="ListParagraph"/>
               <w:numPr>
                 <w:ilvl w:val="0"/>
-                <w:numId w:val="10"/>
+                <w:numId w:val="15"/>
               </w:numPr>
               <w:spacing w:line="276" w:lineRule="auto"/>
               <w:rPr>
@@ -1768,42 +1796,7 @@
                 <w:sz w:val="20"/>
                 <w:szCs w:val="20"/>
               </w:rPr>
-              <w:t>Manage</w:t>
-            </w:r>
-            <w:r>
-              <w:rPr>
-                <w:sz w:val="20"/>
-                <w:szCs w:val="20"/>
-              </w:rPr>
-              <w:t xml:space="preserve"> </w:t>
-            </w:r>
-            <w:r>
-              <w:rPr>
-                <w:sz w:val="20"/>
-                <w:szCs w:val="20"/>
-              </w:rPr>
-              <w:t xml:space="preserve">prescription eyeglass orders and </w:t>
-            </w:r>
-            <w:r>
-              <w:rPr>
-                <w:sz w:val="20"/>
-                <w:szCs w:val="20"/>
-              </w:rPr>
-              <w:t xml:space="preserve">meeting </w:t>
-            </w:r>
-            <w:r>
-              <w:rPr>
-                <w:sz w:val="20"/>
-                <w:szCs w:val="20"/>
-              </w:rPr>
-              <w:t xml:space="preserve">their </w:t>
-            </w:r>
-            <w:r>
-              <w:rPr>
-                <w:sz w:val="20"/>
-                <w:szCs w:val="20"/>
-              </w:rPr>
-              <w:t>two-week delivery deadlines.</w:t>
+              <w:t xml:space="preserve">Currently helping modernize and refactor the company’s flagship product, written in the Ember.js framework. </w:t>
             </w:r>
           </w:p>
           <w:p>
@@ -1811,7 +1804,7 @@
               <w:pStyle w:val="ListParagraph"/>
               <w:numPr>
                 <w:ilvl w:val="0"/>
-                <w:numId w:val="10"/>
+                <w:numId w:val="15"/>
               </w:numPr>
               <w:spacing w:line="276" w:lineRule="auto"/>
               <w:rPr>
@@ -1824,42 +1817,7 @@
                 <w:sz w:val="20"/>
                 <w:szCs w:val="20"/>
               </w:rPr>
-              <w:t>Stay abreast</w:t>
-            </w:r>
-            <w:r>
-              <w:rPr>
-                <w:sz w:val="20"/>
-                <w:szCs w:val="20"/>
-              </w:rPr>
-              <w:t xml:space="preserve"> </w:t>
-            </w:r>
-            <w:r>
-              <w:rPr>
-                <w:sz w:val="20"/>
-                <w:szCs w:val="20"/>
-              </w:rPr>
-              <w:t>of</w:t>
-            </w:r>
-            <w:r>
-              <w:rPr>
-                <w:sz w:val="20"/>
-                <w:szCs w:val="20"/>
-              </w:rPr>
-              <w:t xml:space="preserve"> new </w:t>
-            </w:r>
-            <w:r>
-              <w:rPr>
-                <w:sz w:val="20"/>
-                <w:szCs w:val="20"/>
-              </w:rPr>
-              <w:t xml:space="preserve">developments in lens </w:t>
-            </w:r>
-            <w:r>
-              <w:rPr>
-                <w:sz w:val="20"/>
-                <w:szCs w:val="20"/>
-              </w:rPr>
-              <w:t>technology.</w:t>
+              <w:t>Helped write the UI for a new vaccine catalog feature written in TypeScript using the Next.js framework.</w:t>
             </w:r>
           </w:p>
           <w:p>
@@ -1867,7 +1825,7 @@
               <w:pStyle w:val="ListParagraph"/>
               <w:numPr>
                 <w:ilvl w:val="0"/>
-                <w:numId w:val="10"/>
+                <w:numId w:val="15"/>
               </w:numPr>
               <w:spacing w:line="276" w:lineRule="auto"/>
               <w:rPr>
@@ -1880,22 +1838,23 @@
                 <w:sz w:val="20"/>
                 <w:szCs w:val="20"/>
               </w:rPr>
-              <w:t xml:space="preserve">Use both technical knowledge and critical reasoning to </w:t>
-            </w:r>
-            <w:r>
-              <w:rPr>
-                <w:sz w:val="20"/>
-                <w:szCs w:val="20"/>
-              </w:rPr>
-              <w:t>investi</w:t>
-            </w:r>
-            <w:r>
-              <w:rPr>
-                <w:sz w:val="20"/>
-                <w:szCs w:val="20"/>
-              </w:rPr>
-              <w:t>gate and address patients’ eyeglass concerns.</w:t>
-            </w:r>
+              <w:t>Decommissioned</w:t>
+            </w:r>
+            <w:r>
+              <w:rPr>
+                <w:sz w:val="20"/>
+                <w:szCs w:val="20"/>
+              </w:rPr>
+              <w:t xml:space="preserve"> the use of Ruby in a legacy web app written in the Angular framework.</w:t>
+            </w:r>
+          </w:p>
+          <w:p>
+            <w:pPr>
+              <w:rPr>
+                <w:sz w:val="20"/>
+                <w:szCs w:val="20"/>
+              </w:rPr>
+            </w:pPr>
           </w:p>
           <w:p>
             <w:pPr>
@@ -1913,35 +1872,31 @@
                 <w:iCs/>
                 <w:color w:val="000000" w:themeColor="text1"/>
               </w:rPr>
-              <w:t>Clinic Manager</w:t>
-            </w:r>
-            <w:r>
-              <w:rPr>
-                <w:i w:val="0"/>
-                <w:iCs/>
+              <w:t xml:space="preserve">Software Engineering Intern </w:t>
+            </w:r>
+            <w:r>
+              <w:rPr>
                 <w:color w:val="000000" w:themeColor="text1"/>
               </w:rPr>
+              <w:t xml:space="preserve">(May 2022 </w:t>
+            </w:r>
+            <w:r>
+              <w:rPr>
+                <w:color w:val="000000" w:themeColor="text1"/>
+              </w:rPr>
+              <w:t>–</w:t>
+            </w:r>
+            <w:r>
+              <w:rPr>
+                <w:color w:val="000000" w:themeColor="text1"/>
+              </w:rPr>
               <w:t xml:space="preserve"> </w:t>
             </w:r>
             <w:r>
               <w:rPr>
-                <w:i w:val="0"/>
-                <w:iCs/>
                 <w:color w:val="000000" w:themeColor="text1"/>
               </w:rPr>
-              <w:t>(</w:t>
-            </w:r>
-            <w:r>
-              <w:rPr>
-                <w:color w:val="000000" w:themeColor="text1"/>
-              </w:rPr>
-              <w:t>November 2020 – July 2021</w:t>
-            </w:r>
-            <w:r>
-              <w:rPr>
-                <w:color w:val="000000" w:themeColor="text1"/>
-              </w:rPr>
-              <w:t>)</w:t>
+              <w:t>August 2022)</w:t>
             </w:r>
           </w:p>
           <w:p>
@@ -1949,7 +1904,7 @@
               <w:pStyle w:val="ListParagraph"/>
               <w:numPr>
                 <w:ilvl w:val="0"/>
-                <w:numId w:val="10"/>
+                <w:numId w:val="14"/>
               </w:numPr>
               <w:spacing w:line="276" w:lineRule="auto"/>
               <w:rPr>
@@ -1962,152 +1917,21 @@
                 <w:sz w:val="20"/>
                 <w:szCs w:val="20"/>
               </w:rPr>
-              <w:t>Handled</w:t>
-            </w:r>
-            <w:r>
-              <w:rPr>
-                <w:sz w:val="20"/>
-                <w:szCs w:val="20"/>
-              </w:rPr>
-              <w:t xml:space="preserve"> </w:t>
-            </w:r>
-            <w:r>
-              <w:rPr>
-                <w:sz w:val="20"/>
-                <w:szCs w:val="20"/>
-              </w:rPr>
-              <w:t xml:space="preserve">the organization and </w:t>
-            </w:r>
-            <w:r>
-              <w:rPr>
-                <w:sz w:val="20"/>
-                <w:szCs w:val="20"/>
-              </w:rPr>
-              <w:t xml:space="preserve">daily operation of a </w:t>
-            </w:r>
-            <w:r>
-              <w:rPr>
-                <w:sz w:val="20"/>
-                <w:szCs w:val="20"/>
-              </w:rPr>
-              <w:t>new clinic</w:t>
-            </w:r>
-            <w:r>
-              <w:rPr>
-                <w:sz w:val="20"/>
-                <w:szCs w:val="20"/>
-              </w:rPr>
-              <w:t>,</w:t>
-            </w:r>
-            <w:r>
-              <w:rPr>
-                <w:sz w:val="20"/>
-                <w:szCs w:val="20"/>
-              </w:rPr>
-              <w:t xml:space="preserve"> </w:t>
-            </w:r>
-            <w:r>
-              <w:rPr>
-                <w:sz w:val="20"/>
-                <w:szCs w:val="20"/>
-              </w:rPr>
-              <w:t xml:space="preserve">resulting in a self-sustaining and </w:t>
-            </w:r>
-            <w:r>
-              <w:rPr>
-                <w:sz w:val="20"/>
-                <w:szCs w:val="20"/>
-              </w:rPr>
-              <w:t xml:space="preserve">rapidly </w:t>
-            </w:r>
-            <w:r>
-              <w:rPr>
-                <w:sz w:val="20"/>
-                <w:szCs w:val="20"/>
-              </w:rPr>
-              <w:t>growing practice</w:t>
-            </w:r>
-            <w:r>
-              <w:rPr>
-                <w:sz w:val="20"/>
-                <w:szCs w:val="20"/>
-              </w:rPr>
-              <w:t>.</w:t>
-            </w:r>
-          </w:p>
-          <w:p>
-            <w:pPr>
-              <w:pStyle w:val="SmallText"/>
-              <w:spacing w:line="276" w:lineRule="auto"/>
-              <w:rPr>
-                <w:color w:val="000000" w:themeColor="text1"/>
-              </w:rPr>
-            </w:pPr>
-            <w:r>
-              <w:rPr>
-                <w:b/>
-                <w:bCs/>
-                <w:i w:val="0"/>
-                <w:iCs/>
-                <w:color w:val="000000" w:themeColor="text1"/>
-              </w:rPr>
-              <w:t>Optometric Technician</w:t>
-            </w:r>
-            <w:r>
-              <w:rPr>
-                <w:i w:val="0"/>
-                <w:iCs/>
-                <w:color w:val="000000" w:themeColor="text1"/>
-              </w:rPr>
-              <w:t xml:space="preserve"> </w:t>
-            </w:r>
-            <w:r>
-              <w:rPr>
-                <w:i w:val="0"/>
-                <w:iCs/>
-                <w:color w:val="000000" w:themeColor="text1"/>
-              </w:rPr>
-              <w:t>(</w:t>
-            </w:r>
-            <w:r>
-              <w:rPr>
-                <w:color w:val="000000" w:themeColor="text1"/>
-              </w:rPr>
-              <w:t>January 2019 – June 2020</w:t>
-            </w:r>
-            <w:r>
-              <w:rPr>
-                <w:color w:val="000000" w:themeColor="text1"/>
-              </w:rPr>
-              <w:t>)</w:t>
-            </w:r>
-          </w:p>
-          <w:p>
-            <w:pPr>
-              <w:pStyle w:val="ListParagraph"/>
-              <w:numPr>
-                <w:ilvl w:val="0"/>
-                <w:numId w:val="10"/>
-              </w:numPr>
-              <w:spacing w:line="276" w:lineRule="auto"/>
-              <w:rPr>
-                <w:sz w:val="20"/>
-                <w:szCs w:val="20"/>
-              </w:rPr>
-            </w:pPr>
-            <w:r>
-              <w:rPr>
-                <w:sz w:val="20"/>
-                <w:szCs w:val="20"/>
-              </w:rPr>
-              <w:t>Worked closely with eye doctors in a fast-paced setting</w:t>
-            </w:r>
-            <w:r>
-              <w:rPr>
-                <w:sz w:val="20"/>
-                <w:szCs w:val="20"/>
-              </w:rPr>
-              <w:t>.</w:t>
+              <w:t xml:space="preserve">Worked with UI engineers to maintain and improve Practice Fusion: A </w:t>
+            </w:r>
+            <w:r>
+              <w:rPr>
+                <w:sz w:val="20"/>
+                <w:szCs w:val="20"/>
+              </w:rPr>
+              <w:t>web based</w:t>
+            </w:r>
+            <w:r>
+              <w:rPr>
+                <w:sz w:val="20"/>
+                <w:szCs w:val="20"/>
+              </w:rPr>
+              <w:t xml:space="preserve"> EHR used in small to mid-size medical practices.</w:t>
             </w:r>
           </w:p>
         </w:tc>
@@ -2116,8 +1940,12 @@
     <w:p>
       <w:pPr>
         <w:tabs>
-          <w:tab w:val="left" w:pos="1112"/>
+          <w:tab w:val="left" w:pos="5556"/>
         </w:tabs>
+        <w:rPr>
+          <w:sz w:val="2"/>
+          <w:szCs w:val="2"/>
+        </w:rPr>
       </w:pPr>
     </w:p>
     <w:sectPr>
@@ -2132,7 +1960,7 @@
 </file>
 
 <file path=word/endnotes.xml><?xml version="1.0" encoding="utf-8"?>
-<w:endnotes xmlns:wpc="http://schemas.microsoft.com/office/word/2010/wordprocessingCanvas" xmlns:cx="http://schemas.microsoft.com/office/drawing/2014/chartex" xmlns:cx1="http://schemas.microsoft.com/office/drawing/2015/9/8/chartex" xmlns:cx2="http://schemas.microsoft.com/office/drawing/2015/10/21/chartex" xmlns:cx3="http://schemas.microsoft.com/office/drawing/2016/5/9/chartex" xmlns:cx4="http://schemas.microsoft.com/office/drawing/2016/5/10/chartex" xmlns:cx5="http://schemas.microsoft.com/office/drawing/2016/5/11/chartex" xmlns:cx6="http://schemas.microsoft.com/office/drawing/2016/5/12/chartex" xmlns:cx7="http://schemas.microsoft.com/office/drawing/2016/5/13/chartex" xmlns:cx8="http://schemas.microsoft.com/office/drawing/2016/5/14/chartex" xmlns:mc="http://schemas.openxmlformats.org/markup-compatibility/2006" xmlns:aink="http://schemas.microsoft.com/office/drawing/2016/ink" xmlns:am3d="http://schemas.microsoft.com/office/drawing/2017/model3d" xmlns:o="urn:schemas-microsoft-com:office:office" xmlns:r="http://schemas.openxmlformats.org/officeDocument/2006/relationships" xmlns:m="http://schemas.openxmlformats.org/officeDocument/2006/math" xmlns:v="urn:schemas-microsoft-com:vml" xmlns:wp14="http://schemas.microsoft.com/office/word/2010/wordprocessingDrawing" xmlns:wp="http://schemas.openxmlformats.org/drawingml/2006/wordprocessingDrawing" xmlns:w10="urn:schemas-microsoft-com:office:word" xmlns:w="http://schemas.openxmlformats.org/wordprocessingml/2006/main" xmlns:w14="http://schemas.microsoft.com/office/word/2010/wordml" xmlns:w15="http://schemas.microsoft.com/office/word/2012/wordml" xmlns:w16cex="http://schemas.microsoft.com/office/word/2018/wordml/cex" xmlns:w16cid="http://schemas.microsoft.com/office/word/2016/wordml/cid" xmlns:w16="http://schemas.microsoft.com/office/word/2018/wordml" xmlns:w16sdtdh="http://schemas.microsoft.com/office/word/2020/wordml/sdtdatahash" xmlns:w16se="http://schemas.microsoft.com/office/word/2015/wordml/symex" xmlns:wpg="http://schemas.microsoft.com/office/word/2010/wordprocessingGroup" xmlns:wpi="http://schemas.microsoft.com/office/word/2010/wordprocessingInk" xmlns:wne="http://schemas.microsoft.com/office/word/2006/wordml" xmlns:wps="http://schemas.microsoft.com/office/word/2010/wordprocessingShape" mc:Ignorable="w14 w15 w16se w16cid w16 w16cex w16sdtdh wp14">
+<w:endnotes xmlns:wpc="http://schemas.microsoft.com/office/word/2010/wordprocessingCanvas" xmlns:cx="http://schemas.microsoft.com/office/drawing/2014/chartex" xmlns:cx1="http://schemas.microsoft.com/office/drawing/2015/9/8/chartex" xmlns:cx2="http://schemas.microsoft.com/office/drawing/2015/10/21/chartex" xmlns:cx3="http://schemas.microsoft.com/office/drawing/2016/5/9/chartex" xmlns:cx4="http://schemas.microsoft.com/office/drawing/2016/5/10/chartex" xmlns:cx5="http://schemas.microsoft.com/office/drawing/2016/5/11/chartex" xmlns:cx6="http://schemas.microsoft.com/office/drawing/2016/5/12/chartex" xmlns:cx7="http://schemas.microsoft.com/office/drawing/2016/5/13/chartex" xmlns:cx8="http://schemas.microsoft.com/office/drawing/2016/5/14/chartex" xmlns:mc="http://schemas.openxmlformats.org/markup-compatibility/2006" xmlns:aink="http://schemas.microsoft.com/office/drawing/2016/ink" xmlns:am3d="http://schemas.microsoft.com/office/drawing/2017/model3d" xmlns:o="urn:schemas-microsoft-com:office:office" xmlns:oel="http://schemas.microsoft.com/office/2019/extlst" xmlns:r="http://schemas.openxmlformats.org/officeDocument/2006/relationships" xmlns:m="http://schemas.openxmlformats.org/officeDocument/2006/math" xmlns:v="urn:schemas-microsoft-com:vml" xmlns:wp14="http://schemas.microsoft.com/office/word/2010/wordprocessingDrawing" xmlns:wp="http://schemas.openxmlformats.org/drawingml/2006/wordprocessingDrawing" xmlns:w10="urn:schemas-microsoft-com:office:word" xmlns:w="http://schemas.openxmlformats.org/wordprocessingml/2006/main" xmlns:w14="http://schemas.microsoft.com/office/word/2010/wordml" xmlns:w15="http://schemas.microsoft.com/office/word/2012/wordml" xmlns:w16cex="http://schemas.microsoft.com/office/word/2018/wordml/cex" xmlns:w16cid="http://schemas.microsoft.com/office/word/2016/wordml/cid" xmlns:w16="http://schemas.microsoft.com/office/word/2018/wordml" xmlns:w16sdtdh="http://schemas.microsoft.com/office/word/2020/wordml/sdtdatahash" xmlns:w16se="http://schemas.microsoft.com/office/word/2015/wordml/symex" xmlns:wpg="http://schemas.microsoft.com/office/word/2010/wordprocessingGroup" xmlns:wpi="http://schemas.microsoft.com/office/word/2010/wordprocessingInk" xmlns:wne="http://schemas.microsoft.com/office/word/2006/wordml" xmlns:wps="http://schemas.microsoft.com/office/word/2010/wordprocessingShape" mc:Ignorable="w14 w15 w16se w16cid w16 w16cex w16sdtdh wp14">
   <w:endnote w:type="separator" w:id="-1">
     <w:p>
       <w:r>
@@ -2151,7 +1979,7 @@
 </file>
 
 <file path=word/footnotes.xml><?xml version="1.0" encoding="utf-8"?>
-<w:footnotes xmlns:wpc="http://schemas.microsoft.com/office/word/2010/wordprocessingCanvas" xmlns:cx="http://schemas.microsoft.com/office/drawing/2014/chartex" xmlns:cx1="http://schemas.microsoft.com/office/drawing/2015/9/8/chartex" xmlns:cx2="http://schemas.microsoft.com/office/drawing/2015/10/21/chartex" xmlns:cx3="http://schemas.microsoft.com/office/drawing/2016/5/9/chartex" xmlns:cx4="http://schemas.microsoft.com/office/drawing/2016/5/10/chartex" xmlns:cx5="http://schemas.microsoft.com/office/drawing/2016/5/11/chartex" xmlns:cx6="http://schemas.microsoft.com/office/drawing/2016/5/12/chartex" xmlns:cx7="http://schemas.microsoft.com/office/drawing/2016/5/13/chartex" xmlns:cx8="http://schemas.microsoft.com/office/drawing/2016/5/14/chartex" xmlns:mc="http://schemas.openxmlformats.org/markup-compatibility/2006" xmlns:aink="http://schemas.microsoft.com/office/drawing/2016/ink" xmlns:am3d="http://schemas.microsoft.com/office/drawing/2017/model3d" xmlns:o="urn:schemas-microsoft-com:office:office" xmlns:r="http://schemas.openxmlformats.org/officeDocument/2006/relationships" xmlns:m="http://schemas.openxmlformats.org/officeDocument/2006/math" xmlns:v="urn:schemas-microsoft-com:vml" xmlns:wp14="http://schemas.microsoft.com/office/word/2010/wordprocessingDrawing" xmlns:wp="http://schemas.openxmlformats.org/drawingml/2006/wordprocessingDrawing" xmlns:w10="urn:schemas-microsoft-com:office:word" xmlns:w="http://schemas.openxmlformats.org/wordprocessingml/2006/main" xmlns:w14="http://schemas.microsoft.com/office/word/2010/wordml" xmlns:w15="http://schemas.microsoft.com/office/word/2012/wordml" xmlns:w16cex="http://schemas.microsoft.com/office/word/2018/wordml/cex" xmlns:w16cid="http://schemas.microsoft.com/office/word/2016/wordml/cid" xmlns:w16="http://schemas.microsoft.com/office/word/2018/wordml" xmlns:w16sdtdh="http://schemas.microsoft.com/office/word/2020/wordml/sdtdatahash" xmlns:w16se="http://schemas.microsoft.com/office/word/2015/wordml/symex" xmlns:wpg="http://schemas.microsoft.com/office/word/2010/wordprocessingGroup" xmlns:wpi="http://schemas.microsoft.com/office/word/2010/wordprocessingInk" xmlns:wne="http://schemas.microsoft.com/office/word/2006/wordml" xmlns:wps="http://schemas.microsoft.com/office/word/2010/wordprocessingShape" mc:Ignorable="w14 w15 w16se w16cid w16 w16cex w16sdtdh wp14">
+<w:footnotes xmlns:wpc="http://schemas.microsoft.com/office/word/2010/wordprocessingCanvas" xmlns:cx="http://schemas.microsoft.com/office/drawing/2014/chartex" xmlns:cx1="http://schemas.microsoft.com/office/drawing/2015/9/8/chartex" xmlns:cx2="http://schemas.microsoft.com/office/drawing/2015/10/21/chartex" xmlns:cx3="http://schemas.microsoft.com/office/drawing/2016/5/9/chartex" xmlns:cx4="http://schemas.microsoft.com/office/drawing/2016/5/10/chartex" xmlns:cx5="http://schemas.microsoft.com/office/drawing/2016/5/11/chartex" xmlns:cx6="http://schemas.microsoft.com/office/drawing/2016/5/12/chartex" xmlns:cx7="http://schemas.microsoft.com/office/drawing/2016/5/13/chartex" xmlns:cx8="http://schemas.microsoft.com/office/drawing/2016/5/14/chartex" xmlns:mc="http://schemas.openxmlformats.org/markup-compatibility/2006" xmlns:aink="http://schemas.microsoft.com/office/drawing/2016/ink" xmlns:am3d="http://schemas.microsoft.com/office/drawing/2017/model3d" xmlns:o="urn:schemas-microsoft-com:office:office" xmlns:oel="http://schemas.microsoft.com/office/2019/extlst" xmlns:r="http://schemas.openxmlformats.org/officeDocument/2006/relationships" xmlns:m="http://schemas.openxmlformats.org/officeDocument/2006/math" xmlns:v="urn:schemas-microsoft-com:vml" xmlns:wp14="http://schemas.microsoft.com/office/word/2010/wordprocessingDrawing" xmlns:wp="http://schemas.openxmlformats.org/drawingml/2006/wordprocessingDrawing" xmlns:w10="urn:schemas-microsoft-com:office:word" xmlns:w="http://schemas.openxmlformats.org/wordprocessingml/2006/main" xmlns:w14="http://schemas.microsoft.com/office/word/2010/wordml" xmlns:w15="http://schemas.microsoft.com/office/word/2012/wordml" xmlns:w16cex="http://schemas.microsoft.com/office/word/2018/wordml/cex" xmlns:w16cid="http://schemas.microsoft.com/office/word/2016/wordml/cid" xmlns:w16="http://schemas.microsoft.com/office/word/2018/wordml" xmlns:w16sdtdh="http://schemas.microsoft.com/office/word/2020/wordml/sdtdatahash" xmlns:w16se="http://schemas.microsoft.com/office/word/2015/wordml/symex" xmlns:wpg="http://schemas.microsoft.com/office/word/2010/wordprocessingGroup" xmlns:wpi="http://schemas.microsoft.com/office/word/2010/wordprocessingInk" xmlns:wne="http://schemas.microsoft.com/office/word/2006/wordml" xmlns:wps="http://schemas.microsoft.com/office/word/2010/wordprocessingShape" mc:Ignorable="w14 w15 w16se w16cid w16 w16cex w16sdtdh wp14">
   <w:footnote w:type="separator" w:id="-1">
     <w:p>
       <w:r>
@@ -2170,7 +1998,7 @@
 </file>
 
 <file path=word/header1.xml><?xml version="1.0" encoding="utf-8"?>
-<w:hdr xmlns:wpc="http://schemas.microsoft.com/office/word/2010/wordprocessingCanvas" xmlns:cx="http://schemas.microsoft.com/office/drawing/2014/chartex" xmlns:cx1="http://schemas.microsoft.com/office/drawing/2015/9/8/chartex" xmlns:cx2="http://schemas.microsoft.com/office/drawing/2015/10/21/chartex" xmlns:cx3="http://schemas.microsoft.com/office/drawing/2016/5/9/chartex" xmlns:cx4="http://schemas.microsoft.com/office/drawing/2016/5/10/chartex" xmlns:cx5="http://schemas.microsoft.com/office/drawing/2016/5/11/chartex" xmlns:cx6="http://schemas.microsoft.com/office/drawing/2016/5/12/chartex" xmlns:cx7="http://schemas.microsoft.com/office/drawing/2016/5/13/chartex" xmlns:cx8="http://schemas.microsoft.com/office/drawing/2016/5/14/chartex" xmlns:mc="http://schemas.openxmlformats.org/markup-compatibility/2006" xmlns:aink="http://schemas.microsoft.com/office/drawing/2016/ink" xmlns:am3d="http://schemas.microsoft.com/office/drawing/2017/model3d" xmlns:o="urn:schemas-microsoft-com:office:office" xmlns:r="http://schemas.openxmlformats.org/officeDocument/2006/relationships" xmlns:m="http://schemas.openxmlformats.org/officeDocument/2006/math" xmlns:v="urn:schemas-microsoft-com:vml" xmlns:wp14="http://schemas.microsoft.com/office/word/2010/wordprocessingDrawing" xmlns:wp="http://schemas.openxmlformats.org/drawingml/2006/wordprocessingDrawing" xmlns:w10="urn:schemas-microsoft-com:office:word" xmlns:w="http://schemas.openxmlformats.org/wordprocessingml/2006/main" xmlns:w14="http://schemas.microsoft.com/office/word/2010/wordml" xmlns:w15="http://schemas.microsoft.com/office/word/2012/wordml" xmlns:w16cex="http://schemas.microsoft.com/office/word/2018/wordml/cex" xmlns:w16cid="http://schemas.microsoft.com/office/word/2016/wordml/cid" xmlns:w16="http://schemas.microsoft.com/office/word/2018/wordml" xmlns:w16sdtdh="http://schemas.microsoft.com/office/word/2020/wordml/sdtdatahash" xmlns:w16se="http://schemas.microsoft.com/office/word/2015/wordml/symex" xmlns:wpg="http://schemas.microsoft.com/office/word/2010/wordprocessingGroup" xmlns:wpi="http://schemas.microsoft.com/office/word/2010/wordprocessingInk" xmlns:wne="http://schemas.microsoft.com/office/word/2006/wordml" xmlns:wps="http://schemas.microsoft.com/office/word/2010/wordprocessingShape" mc:Ignorable="w14 w15 w16se w16cid w16 w16cex w16sdtdh wp14">
+<w:hdr xmlns:wpc="http://schemas.microsoft.com/office/word/2010/wordprocessingCanvas" xmlns:cx="http://schemas.microsoft.com/office/drawing/2014/chartex" xmlns:cx1="http://schemas.microsoft.com/office/drawing/2015/9/8/chartex" xmlns:cx2="http://schemas.microsoft.com/office/drawing/2015/10/21/chartex" xmlns:cx3="http://schemas.microsoft.com/office/drawing/2016/5/9/chartex" xmlns:cx4="http://schemas.microsoft.com/office/drawing/2016/5/10/chartex" xmlns:cx5="http://schemas.microsoft.com/office/drawing/2016/5/11/chartex" xmlns:cx6="http://schemas.microsoft.com/office/drawing/2016/5/12/chartex" xmlns:cx7="http://schemas.microsoft.com/office/drawing/2016/5/13/chartex" xmlns:cx8="http://schemas.microsoft.com/office/drawing/2016/5/14/chartex" xmlns:mc="http://schemas.openxmlformats.org/markup-compatibility/2006" xmlns:aink="http://schemas.microsoft.com/office/drawing/2016/ink" xmlns:am3d="http://schemas.microsoft.com/office/drawing/2017/model3d" xmlns:o="urn:schemas-microsoft-com:office:office" xmlns:oel="http://schemas.microsoft.com/office/2019/extlst" xmlns:r="http://schemas.openxmlformats.org/officeDocument/2006/relationships" xmlns:m="http://schemas.openxmlformats.org/officeDocument/2006/math" xmlns:v="urn:schemas-microsoft-com:vml" xmlns:wp14="http://schemas.microsoft.com/office/word/2010/wordprocessingDrawing" xmlns:wp="http://schemas.openxmlformats.org/drawingml/2006/wordprocessingDrawing" xmlns:w10="urn:schemas-microsoft-com:office:word" xmlns:w="http://schemas.openxmlformats.org/wordprocessingml/2006/main" xmlns:w14="http://schemas.microsoft.com/office/word/2010/wordml" xmlns:w15="http://schemas.microsoft.com/office/word/2012/wordml" xmlns:w16cex="http://schemas.microsoft.com/office/word/2018/wordml/cex" xmlns:w16cid="http://schemas.microsoft.com/office/word/2016/wordml/cid" xmlns:w16="http://schemas.microsoft.com/office/word/2018/wordml" xmlns:w16sdtdh="http://schemas.microsoft.com/office/word/2020/wordml/sdtdatahash" xmlns:w16se="http://schemas.microsoft.com/office/word/2015/wordml/symex" xmlns:wpg="http://schemas.microsoft.com/office/word/2010/wordprocessingGroup" xmlns:wpi="http://schemas.microsoft.com/office/word/2010/wordprocessingInk" xmlns:wne="http://schemas.microsoft.com/office/word/2006/wordml" xmlns:wps="http://schemas.microsoft.com/office/word/2010/wordprocessingShape" mc:Ignorable="w14 w15 w16se w16cid w16 w16cex w16sdtdh wp14">
   <w:p>
     <w:pPr>
       <w:pStyle w:val="Header"/>
@@ -2247,7 +2075,7 @@
 </file>
 
 <file path=word/numbering.xml><?xml version="1.0" encoding="utf-8"?>
-<w:numbering xmlns:wpc="http://schemas.microsoft.com/office/word/2010/wordprocessingCanvas" xmlns:cx="http://schemas.microsoft.com/office/drawing/2014/chartex" xmlns:cx1="http://schemas.microsoft.com/office/drawing/2015/9/8/chartex" xmlns:cx2="http://schemas.microsoft.com/office/drawing/2015/10/21/chartex" xmlns:cx3="http://schemas.microsoft.com/office/drawing/2016/5/9/chartex" xmlns:cx4="http://schemas.microsoft.com/office/drawing/2016/5/10/chartex" xmlns:cx5="http://schemas.microsoft.com/office/drawing/2016/5/11/chartex" xmlns:cx6="http://schemas.microsoft.com/office/drawing/2016/5/12/chartex" xmlns:cx7="http://schemas.microsoft.com/office/drawing/2016/5/13/chartex" xmlns:cx8="http://schemas.microsoft.com/office/drawing/2016/5/14/chartex" xmlns:mc="http://schemas.openxmlformats.org/markup-compatibility/2006" xmlns:aink="http://schemas.microsoft.com/office/drawing/2016/ink" xmlns:am3d="http://schemas.microsoft.com/office/drawing/2017/model3d" xmlns:o="urn:schemas-microsoft-com:office:office" xmlns:r="http://schemas.openxmlformats.org/officeDocument/2006/relationships" xmlns:m="http://schemas.openxmlformats.org/officeDocument/2006/math" xmlns:v="urn:schemas-microsoft-com:vml" xmlns:wp14="http://schemas.microsoft.com/office/word/2010/wordprocessingDrawing" xmlns:wp="http://schemas.openxmlformats.org/drawingml/2006/wordprocessingDrawing" xmlns:w10="urn:schemas-microsoft-com:office:word" xmlns:w="http://schemas.openxmlformats.org/wordprocessingml/2006/main" xmlns:w14="http://schemas.microsoft.com/office/word/2010/wordml" xmlns:w15="http://schemas.microsoft.com/office/word/2012/wordml" xmlns:w16cex="http://schemas.microsoft.com/office/word/2018/wordml/cex" xmlns:w16cid="http://schemas.microsoft.com/office/word/2016/wordml/cid" xmlns:w16="http://schemas.microsoft.com/office/word/2018/wordml" xmlns:w16sdtdh="http://schemas.microsoft.com/office/word/2020/wordml/sdtdatahash" xmlns:w16se="http://schemas.microsoft.com/office/word/2015/wordml/symex" xmlns:wpg="http://schemas.microsoft.com/office/word/2010/wordprocessingGroup" xmlns:wpi="http://schemas.microsoft.com/office/word/2010/wordprocessingInk" xmlns:wne="http://schemas.microsoft.com/office/word/2006/wordml" xmlns:wps="http://schemas.microsoft.com/office/word/2010/wordprocessingShape" mc:Ignorable="w14 w15 w16se w16cid w16 w16cex w16sdtdh wp14">
+<w:numbering xmlns:wpc="http://schemas.microsoft.com/office/word/2010/wordprocessingCanvas" xmlns:cx="http://schemas.microsoft.com/office/drawing/2014/chartex" xmlns:cx1="http://schemas.microsoft.com/office/drawing/2015/9/8/chartex" xmlns:cx2="http://schemas.microsoft.com/office/drawing/2015/10/21/chartex" xmlns:cx3="http://schemas.microsoft.com/office/drawing/2016/5/9/chartex" xmlns:cx4="http://schemas.microsoft.com/office/drawing/2016/5/10/chartex" xmlns:cx5="http://schemas.microsoft.com/office/drawing/2016/5/11/chartex" xmlns:cx6="http://schemas.microsoft.com/office/drawing/2016/5/12/chartex" xmlns:cx7="http://schemas.microsoft.com/office/drawing/2016/5/13/chartex" xmlns:cx8="http://schemas.microsoft.com/office/drawing/2016/5/14/chartex" xmlns:mc="http://schemas.openxmlformats.org/markup-compatibility/2006" xmlns:aink="http://schemas.microsoft.com/office/drawing/2016/ink" xmlns:am3d="http://schemas.microsoft.com/office/drawing/2017/model3d" xmlns:o="urn:schemas-microsoft-com:office:office" xmlns:oel="http://schemas.microsoft.com/office/2019/extlst" xmlns:r="http://schemas.openxmlformats.org/officeDocument/2006/relationships" xmlns:m="http://schemas.openxmlformats.org/officeDocument/2006/math" xmlns:v="urn:schemas-microsoft-com:vml" xmlns:wp14="http://schemas.microsoft.com/office/word/2010/wordprocessingDrawing" xmlns:wp="http://schemas.openxmlformats.org/drawingml/2006/wordprocessingDrawing" xmlns:w10="urn:schemas-microsoft-com:office:word" xmlns:w="http://schemas.openxmlformats.org/wordprocessingml/2006/main" xmlns:w14="http://schemas.microsoft.com/office/word/2010/wordml" xmlns:w15="http://schemas.microsoft.com/office/word/2012/wordml" xmlns:w16cex="http://schemas.microsoft.com/office/word/2018/wordml/cex" xmlns:w16cid="http://schemas.microsoft.com/office/word/2016/wordml/cid" xmlns:w16="http://schemas.microsoft.com/office/word/2018/wordml" xmlns:w16sdtdh="http://schemas.microsoft.com/office/word/2020/wordml/sdtdatahash" xmlns:w16se="http://schemas.microsoft.com/office/word/2015/wordml/symex" xmlns:wpg="http://schemas.microsoft.com/office/word/2010/wordprocessingGroup" xmlns:wpi="http://schemas.microsoft.com/office/word/2010/wordprocessingInk" xmlns:wne="http://schemas.microsoft.com/office/word/2006/wordml" xmlns:wps="http://schemas.microsoft.com/office/word/2010/wordprocessingShape" mc:Ignorable="w14 w15 w16se w16cid w16 w16cex w16sdtdh wp14">
   <w:abstractNum w:abstractNumId="0" w15:restartNumberingAfterBreak="0">
     <w:nsid w:val="0AAB650A"/>
     <w:multiLevelType w:val="hybridMultilevel"/>
@@ -2475,6 +2303,232 @@
     </w:lvl>
   </w:abstractNum>
   <w:abstractNum w:abstractNumId="2" w15:restartNumberingAfterBreak="0">
+    <w:nsid w:val="209A73B5"/>
+    <w:multiLevelType w:val="hybridMultilevel"/>
+    <w:tmpl w:val="5350BD30"/>
+    <w:lvl w:ilvl="0" w:tplc="04090001">
+      <w:start w:val="1"/>
+      <w:numFmt w:val="bullet"/>
+      <w:lvlText w:val=""/>
+      <w:lvlJc w:val="left"/>
+      <w:pPr>
+        <w:ind w:left="720" w:hanging="360"/>
+      </w:pPr>
+      <w:rPr>
+        <w:rFonts w:ascii="Symbol" w:hAnsi="Symbol" w:hint="default"/>
+      </w:rPr>
+    </w:lvl>
+    <w:lvl w:ilvl="1" w:tplc="04090003" w:tentative="1">
+      <w:start w:val="1"/>
+      <w:numFmt w:val="bullet"/>
+      <w:lvlText w:val="o"/>
+      <w:lvlJc w:val="left"/>
+      <w:pPr>
+        <w:ind w:left="1440" w:hanging="360"/>
+      </w:pPr>
+      <w:rPr>
+        <w:rFonts w:ascii="Courier New" w:hAnsi="Courier New" w:cs="Courier New" w:hint="default"/>
+      </w:rPr>
+    </w:lvl>
+    <w:lvl w:ilvl="2" w:tplc="04090005" w:tentative="1">
+      <w:start w:val="1"/>
+      <w:numFmt w:val="bullet"/>
+      <w:lvlText w:val=""/>
+      <w:lvlJc w:val="left"/>
+      <w:pPr>
+        <w:ind w:left="2160" w:hanging="360"/>
+      </w:pPr>
+      <w:rPr>
+        <w:rFonts w:ascii="Wingdings" w:hAnsi="Wingdings" w:hint="default"/>
+      </w:rPr>
+    </w:lvl>
+    <w:lvl w:ilvl="3" w:tplc="04090001" w:tentative="1">
+      <w:start w:val="1"/>
+      <w:numFmt w:val="bullet"/>
+      <w:lvlText w:val=""/>
+      <w:lvlJc w:val="left"/>
+      <w:pPr>
+        <w:ind w:left="2880" w:hanging="360"/>
+      </w:pPr>
+      <w:rPr>
+        <w:rFonts w:ascii="Symbol" w:hAnsi="Symbol" w:hint="default"/>
+      </w:rPr>
+    </w:lvl>
+    <w:lvl w:ilvl="4" w:tplc="04090003" w:tentative="1">
+      <w:start w:val="1"/>
+      <w:numFmt w:val="bullet"/>
+      <w:lvlText w:val="o"/>
+      <w:lvlJc w:val="left"/>
+      <w:pPr>
+        <w:ind w:left="3600" w:hanging="360"/>
+      </w:pPr>
+      <w:rPr>
+        <w:rFonts w:ascii="Courier New" w:hAnsi="Courier New" w:cs="Courier New" w:hint="default"/>
+      </w:rPr>
+    </w:lvl>
+    <w:lvl w:ilvl="5" w:tplc="04090005" w:tentative="1">
+      <w:start w:val="1"/>
+      <w:numFmt w:val="bullet"/>
+      <w:lvlText w:val=""/>
+      <w:lvlJc w:val="left"/>
+      <w:pPr>
+        <w:ind w:left="4320" w:hanging="360"/>
+      </w:pPr>
+      <w:rPr>
+        <w:rFonts w:ascii="Wingdings" w:hAnsi="Wingdings" w:hint="default"/>
+      </w:rPr>
+    </w:lvl>
+    <w:lvl w:ilvl="6" w:tplc="04090001" w:tentative="1">
+      <w:start w:val="1"/>
+      <w:numFmt w:val="bullet"/>
+      <w:lvlText w:val=""/>
+      <w:lvlJc w:val="left"/>
+      <w:pPr>
+        <w:ind w:left="5040" w:hanging="360"/>
+      </w:pPr>
+      <w:rPr>
+        <w:rFonts w:ascii="Symbol" w:hAnsi="Symbol" w:hint="default"/>
+      </w:rPr>
+    </w:lvl>
+    <w:lvl w:ilvl="7" w:tplc="04090003" w:tentative="1">
+      <w:start w:val="1"/>
+      <w:numFmt w:val="bullet"/>
+      <w:lvlText w:val="o"/>
+      <w:lvlJc w:val="left"/>
+      <w:pPr>
+        <w:ind w:left="5760" w:hanging="360"/>
+      </w:pPr>
+      <w:rPr>
+        <w:rFonts w:ascii="Courier New" w:hAnsi="Courier New" w:cs="Courier New" w:hint="default"/>
+      </w:rPr>
+    </w:lvl>
+    <w:lvl w:ilvl="8" w:tplc="04090005" w:tentative="1">
+      <w:start w:val="1"/>
+      <w:numFmt w:val="bullet"/>
+      <w:lvlText w:val=""/>
+      <w:lvlJc w:val="left"/>
+      <w:pPr>
+        <w:ind w:left="6480" w:hanging="360"/>
+      </w:pPr>
+      <w:rPr>
+        <w:rFonts w:ascii="Wingdings" w:hAnsi="Wingdings" w:hint="default"/>
+      </w:rPr>
+    </w:lvl>
+  </w:abstractNum>
+  <w:abstractNum w:abstractNumId="3" w15:restartNumberingAfterBreak="0">
+    <w:nsid w:val="3BEA3793"/>
+    <w:multiLevelType w:val="hybridMultilevel"/>
+    <w:tmpl w:val="5E625C2C"/>
+    <w:lvl w:ilvl="0" w:tplc="04090001">
+      <w:start w:val="1"/>
+      <w:numFmt w:val="bullet"/>
+      <w:lvlText w:val=""/>
+      <w:lvlJc w:val="left"/>
+      <w:pPr>
+        <w:ind w:left="720" w:hanging="360"/>
+      </w:pPr>
+      <w:rPr>
+        <w:rFonts w:ascii="Symbol" w:hAnsi="Symbol" w:hint="default"/>
+      </w:rPr>
+    </w:lvl>
+    <w:lvl w:ilvl="1" w:tplc="04090003" w:tentative="1">
+      <w:start w:val="1"/>
+      <w:numFmt w:val="bullet"/>
+      <w:lvlText w:val="o"/>
+      <w:lvlJc w:val="left"/>
+      <w:pPr>
+        <w:ind w:left="1440" w:hanging="360"/>
+      </w:pPr>
+      <w:rPr>
+        <w:rFonts w:ascii="Courier New" w:hAnsi="Courier New" w:cs="Courier New" w:hint="default"/>
+      </w:rPr>
+    </w:lvl>
+    <w:lvl w:ilvl="2" w:tplc="04090005" w:tentative="1">
+      <w:start w:val="1"/>
+      <w:numFmt w:val="bullet"/>
+      <w:lvlText w:val=""/>
+      <w:lvlJc w:val="left"/>
+      <w:pPr>
+        <w:ind w:left="2160" w:hanging="360"/>
+      </w:pPr>
+      <w:rPr>
+        <w:rFonts w:ascii="Wingdings" w:hAnsi="Wingdings" w:hint="default"/>
+      </w:rPr>
+    </w:lvl>
+    <w:lvl w:ilvl="3" w:tplc="04090001" w:tentative="1">
+      <w:start w:val="1"/>
+      <w:numFmt w:val="bullet"/>
+      <w:lvlText w:val=""/>
+      <w:lvlJc w:val="left"/>
+      <w:pPr>
+        <w:ind w:left="2880" w:hanging="360"/>
+      </w:pPr>
+      <w:rPr>
+        <w:rFonts w:ascii="Symbol" w:hAnsi="Symbol" w:hint="default"/>
+      </w:rPr>
+    </w:lvl>
+    <w:lvl w:ilvl="4" w:tplc="04090003" w:tentative="1">
+      <w:start w:val="1"/>
+      <w:numFmt w:val="bullet"/>
+      <w:lvlText w:val="o"/>
+      <w:lvlJc w:val="left"/>
+      <w:pPr>
+        <w:ind w:left="3600" w:hanging="360"/>
+      </w:pPr>
+      <w:rPr>
+        <w:rFonts w:ascii="Courier New" w:hAnsi="Courier New" w:cs="Courier New" w:hint="default"/>
+      </w:rPr>
+    </w:lvl>
+    <w:lvl w:ilvl="5" w:tplc="04090005" w:tentative="1">
+      <w:start w:val="1"/>
+      <w:numFmt w:val="bullet"/>
+      <w:lvlText w:val=""/>
+      <w:lvlJc w:val="left"/>
+      <w:pPr>
+        <w:ind w:left="4320" w:hanging="360"/>
+      </w:pPr>
+      <w:rPr>
+        <w:rFonts w:ascii="Wingdings" w:hAnsi="Wingdings" w:hint="default"/>
+      </w:rPr>
+    </w:lvl>
+    <w:lvl w:ilvl="6" w:tplc="04090001" w:tentative="1">
+      <w:start w:val="1"/>
+      <w:numFmt w:val="bullet"/>
+      <w:lvlText w:val=""/>
+      <w:lvlJc w:val="left"/>
+      <w:pPr>
+        <w:ind w:left="5040" w:hanging="360"/>
+      </w:pPr>
+      <w:rPr>
+        <w:rFonts w:ascii="Symbol" w:hAnsi="Symbol" w:hint="default"/>
+      </w:rPr>
+    </w:lvl>
+    <w:lvl w:ilvl="7" w:tplc="04090003" w:tentative="1">
+      <w:start w:val="1"/>
+      <w:numFmt w:val="bullet"/>
+      <w:lvlText w:val="o"/>
+      <w:lvlJc w:val="left"/>
+      <w:pPr>
+        <w:ind w:left="5760" w:hanging="360"/>
+      </w:pPr>
+      <w:rPr>
+        <w:rFonts w:ascii="Courier New" w:hAnsi="Courier New" w:cs="Courier New" w:hint="default"/>
+      </w:rPr>
+    </w:lvl>
+    <w:lvl w:ilvl="8" w:tplc="04090005" w:tentative="1">
+      <w:start w:val="1"/>
+      <w:numFmt w:val="bullet"/>
+      <w:lvlText w:val=""/>
+      <w:lvlJc w:val="left"/>
+      <w:pPr>
+        <w:ind w:left="6480" w:hanging="360"/>
+      </w:pPr>
+      <w:rPr>
+        <w:rFonts w:ascii="Wingdings" w:hAnsi="Wingdings" w:hint="default"/>
+      </w:rPr>
+    </w:lvl>
+  </w:abstractNum>
+  <w:abstractNum w:abstractNumId="4" w15:restartNumberingAfterBreak="0">
     <w:nsid w:val="446C19C0"/>
     <w:multiLevelType w:val="hybridMultilevel"/>
     <w:tmpl w:val="D932D1D4"/>
@@ -2587,7 +2641,7 @@
       </w:rPr>
     </w:lvl>
   </w:abstractNum>
-  <w:abstractNum w:abstractNumId="3" w15:restartNumberingAfterBreak="0">
+  <w:abstractNum w:abstractNumId="5" w15:restartNumberingAfterBreak="0">
     <w:nsid w:val="460E5509"/>
     <w:multiLevelType w:val="hybridMultilevel"/>
     <w:tmpl w:val="E2708CE8"/>
@@ -2700,7 +2754,7 @@
       </w:rPr>
     </w:lvl>
   </w:abstractNum>
-  <w:abstractNum w:abstractNumId="4" w15:restartNumberingAfterBreak="0">
+  <w:abstractNum w:abstractNumId="6" w15:restartNumberingAfterBreak="0">
     <w:nsid w:val="49434419"/>
     <w:multiLevelType w:val="hybridMultilevel"/>
     <w:tmpl w:val="7CC8756A"/>
@@ -2813,7 +2867,7 @@
       </w:rPr>
     </w:lvl>
   </w:abstractNum>
-  <w:abstractNum w:abstractNumId="5" w15:restartNumberingAfterBreak="0">
+  <w:abstractNum w:abstractNumId="7" w15:restartNumberingAfterBreak="0">
     <w:nsid w:val="4ED75808"/>
     <w:multiLevelType w:val="hybridMultilevel"/>
     <w:tmpl w:val="2496DB70"/>
@@ -2926,7 +2980,7 @@
       </w:rPr>
     </w:lvl>
   </w:abstractNum>
-  <w:abstractNum w:abstractNumId="6" w15:restartNumberingAfterBreak="0">
+  <w:abstractNum w:abstractNumId="8" w15:restartNumberingAfterBreak="0">
     <w:nsid w:val="4EDB66F4"/>
     <w:multiLevelType w:val="hybridMultilevel"/>
     <w:tmpl w:val="BF70ADDA"/>
@@ -3039,7 +3093,7 @@
       </w:rPr>
     </w:lvl>
   </w:abstractNum>
-  <w:abstractNum w:abstractNumId="7" w15:restartNumberingAfterBreak="0">
+  <w:abstractNum w:abstractNumId="9" w15:restartNumberingAfterBreak="0">
     <w:nsid w:val="55DF1801"/>
     <w:multiLevelType w:val="hybridMultilevel"/>
     <w:tmpl w:val="11E856EC"/>
@@ -3152,7 +3206,7 @@
       </w:rPr>
     </w:lvl>
   </w:abstractNum>
-  <w:abstractNum w:abstractNumId="8" w15:restartNumberingAfterBreak="0">
+  <w:abstractNum w:abstractNumId="10" w15:restartNumberingAfterBreak="0">
     <w:nsid w:val="5EBD3121"/>
     <w:multiLevelType w:val="hybridMultilevel"/>
     <w:tmpl w:val="DE3A0F20"/>
@@ -3265,7 +3319,7 @@
       </w:rPr>
     </w:lvl>
   </w:abstractNum>
-  <w:abstractNum w:abstractNumId="9" w15:restartNumberingAfterBreak="0">
+  <w:abstractNum w:abstractNumId="11" w15:restartNumberingAfterBreak="0">
     <w:nsid w:val="5FED4BDA"/>
     <w:multiLevelType w:val="hybridMultilevel"/>
     <w:tmpl w:val="69C29D0C"/>
@@ -3378,7 +3432,7 @@
       </w:rPr>
     </w:lvl>
   </w:abstractNum>
-  <w:abstractNum w:abstractNumId="10" w15:restartNumberingAfterBreak="0">
+  <w:abstractNum w:abstractNumId="12" w15:restartNumberingAfterBreak="0">
     <w:nsid w:val="64A73704"/>
     <w:multiLevelType w:val="hybridMultilevel"/>
     <w:tmpl w:val="B1049900"/>
@@ -3491,7 +3545,7 @@
       </w:rPr>
     </w:lvl>
   </w:abstractNum>
-  <w:abstractNum w:abstractNumId="11" w15:restartNumberingAfterBreak="0">
+  <w:abstractNum w:abstractNumId="13" w15:restartNumberingAfterBreak="0">
     <w:nsid w:val="7A0A373C"/>
     <w:multiLevelType w:val="hybridMultilevel"/>
     <w:tmpl w:val="518CF832"/>
@@ -3604,41 +3658,163 @@
       </w:rPr>
     </w:lvl>
   </w:abstractNum>
-  <w:num w:numId="1">
+  <w:abstractNum w:abstractNumId="14" w15:restartNumberingAfterBreak="0">
+    <w:nsid w:val="7FAB1F58"/>
+    <w:multiLevelType w:val="hybridMultilevel"/>
+    <w:tmpl w:val="510A7C1A"/>
+    <w:lvl w:ilvl="0" w:tplc="04090001">
+      <w:start w:val="1"/>
+      <w:numFmt w:val="bullet"/>
+      <w:lvlText w:val=""/>
+      <w:lvlJc w:val="left"/>
+      <w:pPr>
+        <w:ind w:left="720" w:hanging="360"/>
+      </w:pPr>
+      <w:rPr>
+        <w:rFonts w:ascii="Symbol" w:hAnsi="Symbol" w:hint="default"/>
+      </w:rPr>
+    </w:lvl>
+    <w:lvl w:ilvl="1" w:tplc="04090003" w:tentative="1">
+      <w:start w:val="1"/>
+      <w:numFmt w:val="bullet"/>
+      <w:lvlText w:val="o"/>
+      <w:lvlJc w:val="left"/>
+      <w:pPr>
+        <w:ind w:left="1440" w:hanging="360"/>
+      </w:pPr>
+      <w:rPr>
+        <w:rFonts w:ascii="Courier New" w:hAnsi="Courier New" w:cs="Courier New" w:hint="default"/>
+      </w:rPr>
+    </w:lvl>
+    <w:lvl w:ilvl="2" w:tplc="04090005" w:tentative="1">
+      <w:start w:val="1"/>
+      <w:numFmt w:val="bullet"/>
+      <w:lvlText w:val=""/>
+      <w:lvlJc w:val="left"/>
+      <w:pPr>
+        <w:ind w:left="2160" w:hanging="360"/>
+      </w:pPr>
+      <w:rPr>
+        <w:rFonts w:ascii="Wingdings" w:hAnsi="Wingdings" w:hint="default"/>
+      </w:rPr>
+    </w:lvl>
+    <w:lvl w:ilvl="3" w:tplc="04090001" w:tentative="1">
+      <w:start w:val="1"/>
+      <w:numFmt w:val="bullet"/>
+      <w:lvlText w:val=""/>
+      <w:lvlJc w:val="left"/>
+      <w:pPr>
+        <w:ind w:left="2880" w:hanging="360"/>
+      </w:pPr>
+      <w:rPr>
+        <w:rFonts w:ascii="Symbol" w:hAnsi="Symbol" w:hint="default"/>
+      </w:rPr>
+    </w:lvl>
+    <w:lvl w:ilvl="4" w:tplc="04090003" w:tentative="1">
+      <w:start w:val="1"/>
+      <w:numFmt w:val="bullet"/>
+      <w:lvlText w:val="o"/>
+      <w:lvlJc w:val="left"/>
+      <w:pPr>
+        <w:ind w:left="3600" w:hanging="360"/>
+      </w:pPr>
+      <w:rPr>
+        <w:rFonts w:ascii="Courier New" w:hAnsi="Courier New" w:cs="Courier New" w:hint="default"/>
+      </w:rPr>
+    </w:lvl>
+    <w:lvl w:ilvl="5" w:tplc="04090005" w:tentative="1">
+      <w:start w:val="1"/>
+      <w:numFmt w:val="bullet"/>
+      <w:lvlText w:val=""/>
+      <w:lvlJc w:val="left"/>
+      <w:pPr>
+        <w:ind w:left="4320" w:hanging="360"/>
+      </w:pPr>
+      <w:rPr>
+        <w:rFonts w:ascii="Wingdings" w:hAnsi="Wingdings" w:hint="default"/>
+      </w:rPr>
+    </w:lvl>
+    <w:lvl w:ilvl="6" w:tplc="04090001" w:tentative="1">
+      <w:start w:val="1"/>
+      <w:numFmt w:val="bullet"/>
+      <w:lvlText w:val=""/>
+      <w:lvlJc w:val="left"/>
+      <w:pPr>
+        <w:ind w:left="5040" w:hanging="360"/>
+      </w:pPr>
+      <w:rPr>
+        <w:rFonts w:ascii="Symbol" w:hAnsi="Symbol" w:hint="default"/>
+      </w:rPr>
+    </w:lvl>
+    <w:lvl w:ilvl="7" w:tplc="04090003" w:tentative="1">
+      <w:start w:val="1"/>
+      <w:numFmt w:val="bullet"/>
+      <w:lvlText w:val="o"/>
+      <w:lvlJc w:val="left"/>
+      <w:pPr>
+        <w:ind w:left="5760" w:hanging="360"/>
+      </w:pPr>
+      <w:rPr>
+        <w:rFonts w:ascii="Courier New" w:hAnsi="Courier New" w:cs="Courier New" w:hint="default"/>
+      </w:rPr>
+    </w:lvl>
+    <w:lvl w:ilvl="8" w:tplc="04090005" w:tentative="1">
+      <w:start w:val="1"/>
+      <w:numFmt w:val="bullet"/>
+      <w:lvlText w:val=""/>
+      <w:lvlJc w:val="left"/>
+      <w:pPr>
+        <w:ind w:left="6480" w:hanging="360"/>
+      </w:pPr>
+      <w:rPr>
+        <w:rFonts w:ascii="Wingdings" w:hAnsi="Wingdings" w:hint="default"/>
+      </w:rPr>
+    </w:lvl>
+  </w:abstractNum>
+  <w:num w:numId="1" w16cid:durableId="806973001">
+    <w:abstractNumId w:val="12"/>
+  </w:num>
+  <w:num w:numId="2" w16cid:durableId="918641377">
+    <w:abstractNumId w:val="13"/>
+  </w:num>
+  <w:num w:numId="3" w16cid:durableId="2029019941">
+    <w:abstractNumId w:val="5"/>
+  </w:num>
+  <w:num w:numId="4" w16cid:durableId="1689134902">
+    <w:abstractNumId w:val="7"/>
+  </w:num>
+  <w:num w:numId="5" w16cid:durableId="1190797223">
+    <w:abstractNumId w:val="8"/>
+  </w:num>
+  <w:num w:numId="6" w16cid:durableId="324558235">
+    <w:abstractNumId w:val="6"/>
+  </w:num>
+  <w:num w:numId="7" w16cid:durableId="1939290668">
+    <w:abstractNumId w:val="11"/>
+  </w:num>
+  <w:num w:numId="8" w16cid:durableId="714741654">
+    <w:abstractNumId w:val="9"/>
+  </w:num>
+  <w:num w:numId="9" w16cid:durableId="2042315539">
+    <w:abstractNumId w:val="0"/>
+  </w:num>
+  <w:num w:numId="10" w16cid:durableId="438332330">
+    <w:abstractNumId w:val="4"/>
+  </w:num>
+  <w:num w:numId="11" w16cid:durableId="176502960">
     <w:abstractNumId w:val="10"/>
   </w:num>
-  <w:num w:numId="2">
-    <w:abstractNumId w:val="11"/>
+  <w:num w:numId="12" w16cid:durableId="1229728992">
+    <w:abstractNumId w:val="1"/>
   </w:num>
-  <w:num w:numId="3">
+  <w:num w:numId="13" w16cid:durableId="2056418057">
+    <w:abstractNumId w:val="14"/>
+  </w:num>
+  <w:num w:numId="14" w16cid:durableId="1002052780">
     <w:abstractNumId w:val="3"/>
   </w:num>
-  <w:num w:numId="4">
-    <w:abstractNumId w:val="5"/>
-  </w:num>
-  <w:num w:numId="5">
-    <w:abstractNumId w:val="6"/>
-  </w:num>
-  <w:num w:numId="6">
-    <w:abstractNumId w:val="4"/>
-  </w:num>
-  <w:num w:numId="7">
-    <w:abstractNumId w:val="9"/>
-  </w:num>
-  <w:num w:numId="8">
-    <w:abstractNumId w:val="7"/>
-  </w:num>
-  <w:num w:numId="9">
-    <w:abstractNumId w:val="0"/>
-  </w:num>
-  <w:num w:numId="10">
+  <w:num w:numId="15" w16cid:durableId="1675954019">
     <w:abstractNumId w:val="2"/>
-  </w:num>
-  <w:num w:numId="11">
-    <w:abstractNumId w:val="8"/>
-  </w:num>
-  <w:num w:numId="12">
-    <w:abstractNumId w:val="1"/>
   </w:num>
 </w:numbering>
 </file>

</xml_diff>

<commit_message>
Update proficiencies, projects, and job experience
</commit_message>
<xml_diff>
--- a/MyResume.docx
+++ b/MyResume.docx
@@ -71,7 +71,14 @@
                 <w:sz w:val="20"/>
                 <w:szCs w:val="20"/>
               </w:rPr>
-              <w:t>Software Engineer</w:t>
+              <w:t>Software Enginee</w:t>
+            </w:r>
+            <w:r>
+              <w:rPr>
+                <w:sz w:val="20"/>
+                <w:szCs w:val="20"/>
+              </w:rPr>
+              <w:t>r</w:t>
             </w:r>
           </w:p>
           <w:p>
@@ -87,7 +94,7 @@
                 <w:sz w:val="18"/>
                 <w:szCs w:val="18"/>
               </w:rPr>
-              <w:t>1330 NE 136</w:t>
+              <w:t>505 SE 184</w:t>
             </w:r>
             <w:r>
               <w:rPr>
@@ -102,7 +109,7 @@
                 <w:sz w:val="18"/>
                 <w:szCs w:val="18"/>
               </w:rPr>
-              <w:t xml:space="preserve"> Avenue</w:t>
+              <w:t xml:space="preserve"> Ave, Unit 503</w:t>
             </w:r>
             <w:r>
               <w:rPr>
@@ -116,42 +123,35 @@
                 <w:sz w:val="18"/>
                 <w:szCs w:val="18"/>
               </w:rPr>
-              <w:t xml:space="preserve"> Apt 194,</w:t>
+              <w:t xml:space="preserve"> </w:t>
             </w:r>
             <w:r>
               <w:rPr>
                 <w:sz w:val="18"/>
                 <w:szCs w:val="18"/>
               </w:rPr>
-              <w:t xml:space="preserve"> </w:t>
+              <w:t>Vancouver</w:t>
             </w:r>
             <w:r>
               <w:rPr>
                 <w:sz w:val="18"/>
                 <w:szCs w:val="18"/>
               </w:rPr>
-              <w:t>Vancouver</w:t>
+              <w:t xml:space="preserve"> WA 98</w:t>
             </w:r>
             <w:r>
               <w:rPr>
                 <w:sz w:val="18"/>
                 <w:szCs w:val="18"/>
               </w:rPr>
-              <w:t xml:space="preserve"> WA, 98</w:t>
+              <w:t>68</w:t>
             </w:r>
             <w:r>
               <w:rPr>
                 <w:sz w:val="18"/>
                 <w:szCs w:val="18"/>
               </w:rPr>
-              <w:t>684</w:t>
-            </w:r>
-            <w:r>
-              <w:rPr>
-                <w:sz w:val="18"/>
-                <w:szCs w:val="18"/>
-              </w:rPr>
-              <w:t xml:space="preserve"> </w:t>
+              <w:t>3</w:t>
             </w:r>
           </w:p>
         </w:tc>
@@ -543,6 +543,7 @@
               <w:t>’s</w:t>
             </w:r>
             <w:proofErr w:type="spellEnd"/>
+            <w:proofErr w:type="gramEnd"/>
             <w:r>
               <w:rPr>
                 <w:b/>
@@ -559,17 +560,7 @@
                 <w:color w:val="000000" w:themeColor="text1"/>
                 <w:szCs w:val="20"/>
               </w:rPr>
-              <w:t>of Science</w:t>
-            </w:r>
-            <w:proofErr w:type="gramEnd"/>
-            <w:r>
-              <w:rPr>
-                <w:b/>
-                <w:bCs/>
-                <w:color w:val="000000" w:themeColor="text1"/>
-                <w:szCs w:val="20"/>
-              </w:rPr>
-              <w:t xml:space="preserve"> in Computer Science</w:t>
+              <w:t>of Science in Computer Science</w:t>
             </w:r>
           </w:p>
           <w:p>
@@ -878,6 +869,15 @@
                 <w:u w:val="single"/>
               </w:rPr>
               <w:t>Tech</w:t>
+            </w:r>
+            <w:r>
+              <w:rPr>
+                <w:b/>
+                <w:bCs/>
+                <w:spacing w:val="40"/>
+                <w:u w:val="single"/>
+              </w:rPr>
+              <w:t>/Conceptual</w:t>
             </w:r>
             <w:r>
               <w:rPr>
@@ -1013,7 +1013,7 @@
                 <w:sz w:val="20"/>
                 <w:szCs w:val="20"/>
               </w:rPr>
-              <w:t>Bootstrap</w:t>
+              <w:t>Agile Methodology</w:t>
             </w:r>
           </w:p>
           <w:p>
@@ -1034,7 +1034,7 @@
                 <w:sz w:val="20"/>
                 <w:szCs w:val="20"/>
               </w:rPr>
-              <w:t>Docker</w:t>
+              <w:t>Computer architecture</w:t>
             </w:r>
           </w:p>
           <w:p>
@@ -1055,7 +1055,7 @@
                 <w:sz w:val="20"/>
                 <w:szCs w:val="20"/>
               </w:rPr>
-              <w:t>Ember.js</w:t>
+              <w:t>Containerization</w:t>
             </w:r>
           </w:p>
           <w:p>
@@ -1076,7 +1076,7 @@
                 <w:sz w:val="20"/>
                 <w:szCs w:val="20"/>
               </w:rPr>
-              <w:t>Express</w:t>
+              <w:t>Ember.js</w:t>
             </w:r>
           </w:p>
           <w:p>
@@ -1134,12 +1134,21 @@
                 <w:szCs w:val="20"/>
               </w:rPr>
             </w:pPr>
-            <w:r>
-              <w:rPr>
-                <w:sz w:val="20"/>
-                <w:szCs w:val="20"/>
-              </w:rPr>
-              <w:t>IntelliJ Idea</w:t>
+            <w:proofErr w:type="spellStart"/>
+            <w:r>
+              <w:rPr>
+                <w:sz w:val="20"/>
+                <w:szCs w:val="20"/>
+              </w:rPr>
+              <w:t>Github</w:t>
+            </w:r>
+            <w:proofErr w:type="spellEnd"/>
+            <w:r>
+              <w:rPr>
+                <w:sz w:val="20"/>
+                <w:szCs w:val="20"/>
+              </w:rPr>
+              <w:t xml:space="preserve"> Actions</w:t>
             </w:r>
           </w:p>
           <w:p>
@@ -1204,6 +1213,13 @@
               </w:rPr>
               <w:t>Node</w:t>
             </w:r>
+            <w:r>
+              <w:rPr>
+                <w:sz w:val="20"/>
+                <w:szCs w:val="20"/>
+              </w:rPr>
+              <w:t>.js</w:t>
+            </w:r>
           </w:p>
           <w:p>
             <w:pPr>
@@ -1246,21 +1262,14 @@
                 <w:sz w:val="20"/>
                 <w:szCs w:val="20"/>
               </w:rPr>
-              <w:t xml:space="preserve">NoSQL </w:t>
-            </w:r>
-            <w:r>
-              <w:rPr>
-                <w:sz w:val="20"/>
-                <w:szCs w:val="20"/>
-              </w:rPr>
-              <w:t>d</w:t>
-            </w:r>
-            <w:r>
-              <w:rPr>
-                <w:sz w:val="20"/>
-                <w:szCs w:val="20"/>
-              </w:rPr>
-              <w:t>atabases</w:t>
+              <w:t>O</w:t>
+            </w:r>
+            <w:r>
+              <w:rPr>
+                <w:sz w:val="20"/>
+                <w:szCs w:val="20"/>
+              </w:rPr>
+              <w:t>perating systems</w:t>
             </w:r>
           </w:p>
           <w:p>
@@ -1276,29 +1285,22 @@
                 <w:szCs w:val="20"/>
               </w:rPr>
             </w:pPr>
-            <w:r>
-              <w:rPr>
-                <w:sz w:val="20"/>
-                <w:szCs w:val="20"/>
-              </w:rPr>
-              <w:t>s</w:t>
-            </w:r>
-            <w:r>
-              <w:rPr>
-                <w:sz w:val="20"/>
-                <w:szCs w:val="20"/>
-              </w:rPr>
-              <w:t>cikit-</w:t>
-            </w:r>
-            <w:proofErr w:type="gramStart"/>
-            <w:r>
-              <w:rPr>
-                <w:sz w:val="20"/>
-                <w:szCs w:val="20"/>
-              </w:rPr>
-              <w:t>learn</w:t>
-            </w:r>
-            <w:proofErr w:type="gramEnd"/>
+            <w:proofErr w:type="spellStart"/>
+            <w:r>
+              <w:rPr>
+                <w:sz w:val="20"/>
+                <w:szCs w:val="20"/>
+              </w:rPr>
+              <w:t>p</w:t>
+            </w:r>
+            <w:r>
+              <w:rPr>
+                <w:sz w:val="20"/>
+                <w:szCs w:val="20"/>
+              </w:rPr>
+              <w:t>npm</w:t>
+            </w:r>
+            <w:proofErr w:type="spellEnd"/>
           </w:p>
           <w:p>
             <w:pPr>
@@ -1318,7 +1320,7 @@
                 <w:sz w:val="20"/>
                 <w:szCs w:val="20"/>
               </w:rPr>
-              <w:t>SQL databases</w:t>
+              <w:t>REST APIs</w:t>
             </w:r>
           </w:p>
           <w:p>
@@ -1339,7 +1341,7 @@
                 <w:sz w:val="20"/>
                 <w:szCs w:val="20"/>
               </w:rPr>
-              <w:t>VIM</w:t>
+              <w:t>SQL databases</w:t>
             </w:r>
           </w:p>
           <w:p>
@@ -1360,7 +1362,65 @@
                 <w:sz w:val="20"/>
                 <w:szCs w:val="20"/>
               </w:rPr>
-              <w:t>VS Code</w:t>
+              <w:t>V</w:t>
+            </w:r>
+            <w:r>
+              <w:rPr>
+                <w:sz w:val="20"/>
+                <w:szCs w:val="20"/>
+              </w:rPr>
+              <w:t>im</w:t>
+            </w:r>
+          </w:p>
+          <w:p>
+            <w:pPr>
+              <w:pStyle w:val="ListParagraph"/>
+              <w:numPr>
+                <w:ilvl w:val="0"/>
+                <w:numId w:val="5"/>
+              </w:numPr>
+              <w:spacing w:line="480" w:lineRule="auto"/>
+              <w:rPr>
+                <w:sz w:val="20"/>
+                <w:szCs w:val="20"/>
+              </w:rPr>
+            </w:pPr>
+            <w:proofErr w:type="spellStart"/>
+            <w:r>
+              <w:rPr>
+                <w:sz w:val="20"/>
+                <w:szCs w:val="20"/>
+              </w:rPr>
+              <w:t>VSCode</w:t>
+            </w:r>
+            <w:proofErr w:type="spellEnd"/>
+          </w:p>
+          <w:p>
+            <w:pPr>
+              <w:pStyle w:val="ListParagraph"/>
+              <w:numPr>
+                <w:ilvl w:val="0"/>
+                <w:numId w:val="5"/>
+              </w:numPr>
+              <w:spacing w:line="480" w:lineRule="auto"/>
+              <w:rPr>
+                <w:sz w:val="20"/>
+                <w:szCs w:val="20"/>
+              </w:rPr>
+            </w:pPr>
+            <w:r>
+              <w:rPr>
+                <w:sz w:val="20"/>
+                <w:szCs w:val="20"/>
+              </w:rPr>
+              <w:t>X</w:t>
+            </w:r>
+            <w:r>
+              <w:rPr>
+                <w:sz w:val="20"/>
+                <w:szCs w:val="20"/>
+              </w:rPr>
+              <w:t>code</w:t>
             </w:r>
           </w:p>
         </w:tc>
@@ -1385,14 +1445,7 @@
                 <w:sz w:val="20"/>
                 <w:szCs w:val="20"/>
               </w:rPr>
-              <w:t>Portfolio Website</w:t>
-            </w:r>
-            <w:r>
-              <w:rPr>
-                <w:sz w:val="20"/>
-                <w:szCs w:val="20"/>
-              </w:rPr>
-              <w:t xml:space="preserve"> (ongoing)</w:t>
+              <w:t>WGUPS</w:t>
             </w:r>
           </w:p>
           <w:p>
@@ -1415,21 +1468,137 @@
                 <w:sz w:val="20"/>
                 <w:szCs w:val="20"/>
               </w:rPr>
-              <w:t xml:space="preserve">Personal site </w:t>
-            </w:r>
-            <w:r>
-              <w:rPr>
-                <w:sz w:val="20"/>
-                <w:szCs w:val="20"/>
-              </w:rPr>
-              <w:t xml:space="preserve">with front-end </w:t>
-            </w:r>
-            <w:r>
-              <w:rPr>
-                <w:sz w:val="20"/>
-                <w:szCs w:val="20"/>
-              </w:rPr>
-              <w:t>crafted in vanilla HTML, CSS, and JS, feat. original graphic assets drawn in Illustrator/Figma.</w:t>
+              <w:t>A command-line utility written in Python for a fictional delivery service which devises a delivery solution for packages, given a package manifest and geographical data.</w:t>
+            </w:r>
+          </w:p>
+          <w:p>
+            <w:pPr>
+              <w:pStyle w:val="Text"/>
+              <w:spacing w:line="276" w:lineRule="auto"/>
+              <w:rPr>
+                <w:color w:val="000000" w:themeColor="text1"/>
+                <w:szCs w:val="20"/>
+              </w:rPr>
+            </w:pPr>
+            <w:proofErr w:type="spellStart"/>
+            <w:r>
+              <w:rPr>
+                <w:b/>
+                <w:bCs/>
+                <w:color w:val="000000" w:themeColor="text1"/>
+                <w:szCs w:val="20"/>
+              </w:rPr>
+              <w:t>Incredicoon</w:t>
+            </w:r>
+            <w:proofErr w:type="spellEnd"/>
+            <w:r>
+              <w:rPr>
+                <w:b/>
+                <w:bCs/>
+                <w:color w:val="000000" w:themeColor="text1"/>
+                <w:szCs w:val="20"/>
+              </w:rPr>
+              <w:t xml:space="preserve"> Studios Portfolio Site</w:t>
+            </w:r>
+            <w:r>
+              <w:rPr>
+                <w:b/>
+                <w:bCs/>
+                <w:color w:val="000000" w:themeColor="text1"/>
+                <w:szCs w:val="20"/>
+              </w:rPr>
+              <w:t xml:space="preserve"> </w:t>
+            </w:r>
+            <w:r>
+              <w:rPr>
+                <w:color w:val="000000" w:themeColor="text1"/>
+                <w:szCs w:val="20"/>
+              </w:rPr>
+              <w:t>(ongoing)</w:t>
+            </w:r>
+          </w:p>
+          <w:p>
+            <w:pPr>
+              <w:pStyle w:val="ListParagraph"/>
+              <w:numPr>
+                <w:ilvl w:val="0"/>
+                <w:numId w:val="12"/>
+              </w:numPr>
+              <w:spacing w:line="276" w:lineRule="auto"/>
+              <w:rPr>
+                <w:rFonts w:cstheme="minorHAnsi"/>
+                <w:b/>
+                <w:bCs/>
+                <w:sz w:val="20"/>
+                <w:szCs w:val="20"/>
+              </w:rPr>
+            </w:pPr>
+            <w:r>
+              <w:rPr>
+                <w:rFonts w:cstheme="minorHAnsi"/>
+                <w:sz w:val="20"/>
+                <w:szCs w:val="20"/>
+              </w:rPr>
+              <w:t>Web application written in Ember.js and TypeScript showcasing the works of a small local film studio.</w:t>
+            </w:r>
+          </w:p>
+          <w:p>
+            <w:pPr>
+              <w:spacing w:line="276" w:lineRule="auto"/>
+              <w:rPr>
+                <w:b/>
+                <w:bCs/>
+                <w:sz w:val="20"/>
+                <w:szCs w:val="20"/>
+              </w:rPr>
+            </w:pPr>
+            <w:r>
+              <w:rPr>
+                <w:b/>
+                <w:bCs/>
+                <w:sz w:val="20"/>
+                <w:szCs w:val="20"/>
+              </w:rPr>
+              <w:t>Peek.MD</w:t>
+            </w:r>
+          </w:p>
+          <w:p>
+            <w:pPr>
+              <w:pStyle w:val="ListParagraph"/>
+              <w:numPr>
+                <w:ilvl w:val="0"/>
+                <w:numId w:val="12"/>
+              </w:numPr>
+              <w:spacing w:line="276" w:lineRule="auto"/>
+              <w:rPr>
+                <w:sz w:val="20"/>
+                <w:szCs w:val="20"/>
+              </w:rPr>
+            </w:pPr>
+            <w:r>
+              <w:rPr>
+                <w:sz w:val="20"/>
+                <w:szCs w:val="20"/>
+              </w:rPr>
+              <w:t>React web app providing a searchable and filterable list of healthcare providers.</w:t>
+            </w:r>
+          </w:p>
+          <w:p>
+            <w:pPr>
+              <w:spacing w:line="276" w:lineRule="auto"/>
+              <w:rPr>
+                <w:sz w:val="20"/>
+                <w:szCs w:val="20"/>
+              </w:rPr>
+            </w:pPr>
+            <w:r>
+              <w:rPr>
+                <w:b/>
+                <w:bCs/>
+                <w:sz w:val="20"/>
+                <w:szCs w:val="20"/>
+              </w:rPr>
+              <w:t>Part-Parrot</w:t>
             </w:r>
           </w:p>
           <w:p>
@@ -1452,143 +1621,7 @@
                 <w:sz w:val="20"/>
                 <w:szCs w:val="20"/>
               </w:rPr>
-              <w:t>Back-end written using Express.js framework</w:t>
-            </w:r>
-            <w:r>
-              <w:rPr>
-                <w:sz w:val="20"/>
-                <w:szCs w:val="20"/>
-              </w:rPr>
-              <w:t>.</w:t>
-            </w:r>
-          </w:p>
-          <w:p>
-            <w:pPr>
-              <w:pStyle w:val="Text"/>
-              <w:spacing w:line="276" w:lineRule="auto"/>
-              <w:rPr>
-                <w:color w:val="000000" w:themeColor="text1"/>
-                <w:szCs w:val="20"/>
-              </w:rPr>
-            </w:pPr>
-            <w:r>
-              <w:rPr>
-                <w:b/>
-                <w:bCs/>
-                <w:color w:val="000000" w:themeColor="text1"/>
-                <w:szCs w:val="20"/>
-              </w:rPr>
-              <w:t xml:space="preserve">Feesaurus-JS </w:t>
-            </w:r>
-            <w:r>
-              <w:rPr>
-                <w:color w:val="000000" w:themeColor="text1"/>
-                <w:szCs w:val="20"/>
-              </w:rPr>
-              <w:t>(ongoing)</w:t>
-            </w:r>
-          </w:p>
-          <w:p>
-            <w:pPr>
-              <w:pStyle w:val="ListParagraph"/>
-              <w:numPr>
-                <w:ilvl w:val="0"/>
-                <w:numId w:val="12"/>
-              </w:numPr>
-              <w:spacing w:line="276" w:lineRule="auto"/>
-              <w:rPr>
-                <w:rFonts w:cstheme="minorHAnsi"/>
-                <w:b/>
-                <w:bCs/>
-                <w:sz w:val="20"/>
-                <w:szCs w:val="20"/>
-              </w:rPr>
-            </w:pPr>
-            <w:r>
-              <w:rPr>
-                <w:rFonts w:cstheme="minorHAnsi"/>
-                <w:sz w:val="20"/>
-                <w:szCs w:val="20"/>
-                <w:shd w:val="clear" w:color="auto" w:fill="FFFFFF"/>
-              </w:rPr>
-              <w:t>React web app of</w:t>
-            </w:r>
-            <w:r>
-              <w:rPr>
-                <w:rFonts w:cstheme="minorHAnsi"/>
-                <w:sz w:val="20"/>
-                <w:szCs w:val="20"/>
-                <w:shd w:val="clear" w:color="auto" w:fill="FFFFFF"/>
-              </w:rPr>
-              <w:t>f</w:t>
-            </w:r>
-            <w:r>
-              <w:rPr>
-                <w:rFonts w:cstheme="minorHAnsi"/>
-                <w:sz w:val="20"/>
-                <w:szCs w:val="20"/>
-                <w:shd w:val="clear" w:color="auto" w:fill="FFFFFF"/>
-              </w:rPr>
-              <w:t>ering fast vision insurance fee calculation with an emphasis on ease-of-use.</w:t>
-            </w:r>
-          </w:p>
-          <w:p>
-            <w:pPr>
-              <w:spacing w:line="276" w:lineRule="auto"/>
-              <w:rPr>
-                <w:b/>
-                <w:bCs/>
-                <w:sz w:val="20"/>
-                <w:szCs w:val="20"/>
-              </w:rPr>
-            </w:pPr>
-            <w:r>
-              <w:rPr>
-                <w:b/>
-                <w:bCs/>
-                <w:sz w:val="20"/>
-                <w:szCs w:val="20"/>
-              </w:rPr>
-              <w:t>Peek.MD</w:t>
-            </w:r>
-          </w:p>
-          <w:p>
-            <w:pPr>
-              <w:pStyle w:val="ListParagraph"/>
-              <w:numPr>
-                <w:ilvl w:val="0"/>
-                <w:numId w:val="12"/>
-              </w:numPr>
-              <w:spacing w:line="276" w:lineRule="auto"/>
-              <w:rPr>
-                <w:sz w:val="20"/>
-                <w:szCs w:val="20"/>
-              </w:rPr>
-            </w:pPr>
-            <w:r>
-              <w:rPr>
-                <w:sz w:val="20"/>
-                <w:szCs w:val="20"/>
-              </w:rPr>
-              <w:t>React web app providing a searchable and filterable list of healthcare providers.</w:t>
-            </w:r>
-          </w:p>
-          <w:p>
-            <w:pPr>
-              <w:spacing w:line="276" w:lineRule="auto"/>
-              <w:rPr>
-                <w:sz w:val="20"/>
-                <w:szCs w:val="20"/>
-              </w:rPr>
-            </w:pPr>
-            <w:r>
-              <w:rPr>
-                <w:b/>
-                <w:bCs/>
-                <w:sz w:val="20"/>
-                <w:szCs w:val="20"/>
-              </w:rPr>
-              <w:t>Part-Parrot</w:t>
+              <w:t>Lightweight product inventory system written in Java with a JavaFX-based GUI.</w:t>
             </w:r>
           </w:p>
           <w:p>
@@ -1602,29 +1635,6 @@
               <w:rPr>
                 <w:b/>
                 <w:bCs/>
-                <w:sz w:val="20"/>
-                <w:szCs w:val="20"/>
-              </w:rPr>
-            </w:pPr>
-            <w:r>
-              <w:rPr>
-                <w:sz w:val="20"/>
-                <w:szCs w:val="20"/>
-              </w:rPr>
-              <w:t>Lightweight product inventory system written in Java with a JavaFX-based GUI.</w:t>
-            </w:r>
-          </w:p>
-          <w:p>
-            <w:pPr>
-              <w:pStyle w:val="ListParagraph"/>
-              <w:numPr>
-                <w:ilvl w:val="0"/>
-                <w:numId w:val="10"/>
-              </w:numPr>
-              <w:spacing w:line="276" w:lineRule="auto"/>
-              <w:rPr>
-                <w:b/>
-                <w:bCs/>
                 <w:color w:val="242935" w:themeColor="accent1" w:themeShade="BF"/>
                 <w:sz w:val="20"/>
                 <w:szCs w:val="20"/>
@@ -1642,7 +1652,7 @@
       </w:tr>
       <w:tr>
         <w:trPr>
-          <w:trHeight w:val="20"/>
+          <w:trHeight w:val="189"/>
         </w:trPr>
         <w:tc>
           <w:tcPr>
@@ -1758,24 +1768,140 @@
               <w:pStyle w:val="SmallText"/>
               <w:spacing w:line="276" w:lineRule="auto"/>
               <w:rPr>
-                <w:color w:val="000000" w:themeColor="text1"/>
-              </w:rPr>
-            </w:pPr>
-            <w:r>
-              <w:rPr>
                 <w:b/>
                 <w:bCs/>
                 <w:i w:val="0"/>
                 <w:iCs/>
                 <w:color w:val="000000" w:themeColor="text1"/>
-              </w:rPr>
-              <w:t xml:space="preserve">Associate Software Engineer </w:t>
-            </w:r>
-            <w:r>
-              <w:rPr>
+                <w:sz w:val="18"/>
+                <w:szCs w:val="22"/>
+              </w:rPr>
+            </w:pPr>
+            <w:r>
+              <w:rPr>
+                <w:b/>
+                <w:bCs/>
+                <w:i w:val="0"/>
+                <w:iCs/>
                 <w:color w:val="000000" w:themeColor="text1"/>
-              </w:rPr>
-              <w:t>(August 2022 – Present)</w:t>
+                <w:sz w:val="18"/>
+                <w:szCs w:val="22"/>
+              </w:rPr>
+              <w:t>Assoc</w:t>
+            </w:r>
+            <w:r>
+              <w:rPr>
+                <w:b/>
+                <w:bCs/>
+                <w:i w:val="0"/>
+                <w:iCs/>
+                <w:color w:val="000000" w:themeColor="text1"/>
+                <w:sz w:val="18"/>
+                <w:szCs w:val="22"/>
+              </w:rPr>
+              <w:t>.</w:t>
+            </w:r>
+            <w:r>
+              <w:rPr>
+                <w:b/>
+                <w:bCs/>
+                <w:i w:val="0"/>
+                <w:iCs/>
+                <w:color w:val="000000" w:themeColor="text1"/>
+                <w:sz w:val="18"/>
+                <w:szCs w:val="22"/>
+              </w:rPr>
+              <w:t xml:space="preserve"> Software Engineer </w:t>
+            </w:r>
+            <w:r>
+              <w:rPr>
+                <w:b/>
+                <w:bCs/>
+                <w:i w:val="0"/>
+                <w:iCs/>
+                <w:color w:val="000000" w:themeColor="text1"/>
+                <w:sz w:val="18"/>
+                <w:szCs w:val="22"/>
+              </w:rPr>
+              <w:t>at</w:t>
+            </w:r>
+            <w:r>
+              <w:rPr>
+                <w:b/>
+                <w:bCs/>
+                <w:i w:val="0"/>
+                <w:iCs/>
+                <w:color w:val="000000" w:themeColor="text1"/>
+                <w:sz w:val="18"/>
+                <w:szCs w:val="22"/>
+              </w:rPr>
+              <w:t xml:space="preserve"> </w:t>
+            </w:r>
+            <w:proofErr w:type="spellStart"/>
+            <w:r>
+              <w:rPr>
+                <w:b/>
+                <w:bCs/>
+                <w:i w:val="0"/>
+                <w:iCs/>
+                <w:color w:val="000000" w:themeColor="text1"/>
+                <w:sz w:val="18"/>
+                <w:szCs w:val="22"/>
+              </w:rPr>
+              <w:t>Veradigm</w:t>
+            </w:r>
+            <w:proofErr w:type="spellEnd"/>
+            <w:r>
+              <w:rPr>
+                <w:b/>
+                <w:bCs/>
+                <w:i w:val="0"/>
+                <w:iCs/>
+                <w:color w:val="000000" w:themeColor="text1"/>
+                <w:sz w:val="18"/>
+                <w:szCs w:val="22"/>
+              </w:rPr>
+              <w:t xml:space="preserve"> Inc. </w:t>
+            </w:r>
+            <w:r>
+              <w:rPr>
+                <w:color w:val="000000" w:themeColor="text1"/>
+                <w:sz w:val="18"/>
+                <w:szCs w:val="22"/>
+              </w:rPr>
+              <w:t xml:space="preserve">(Aug 2022 – </w:t>
+            </w:r>
+            <w:r>
+              <w:rPr>
+                <w:color w:val="000000" w:themeColor="text1"/>
+                <w:sz w:val="18"/>
+                <w:szCs w:val="22"/>
+              </w:rPr>
+              <w:t>Ap</w:t>
+            </w:r>
+            <w:r>
+              <w:rPr>
+                <w:color w:val="000000" w:themeColor="text1"/>
+                <w:sz w:val="18"/>
+                <w:szCs w:val="22"/>
+              </w:rPr>
+              <w:t xml:space="preserve">r </w:t>
+            </w:r>
+            <w:r>
+              <w:rPr>
+                <w:color w:val="000000" w:themeColor="text1"/>
+                <w:sz w:val="18"/>
+                <w:szCs w:val="22"/>
+              </w:rPr>
+              <w:t>2024</w:t>
+            </w:r>
+            <w:r>
+              <w:rPr>
+                <w:color w:val="000000" w:themeColor="text1"/>
+                <w:sz w:val="18"/>
+                <w:szCs w:val="22"/>
+              </w:rPr>
+              <w:t>)</w:t>
             </w:r>
           </w:p>
           <w:p>
@@ -1796,7 +1922,21 @@
                 <w:sz w:val="20"/>
                 <w:szCs w:val="20"/>
               </w:rPr>
-              <w:t xml:space="preserve">Currently helping modernize and refactor the company’s flagship product, written in the Ember.js framework. </w:t>
+              <w:t>Helped</w:t>
+            </w:r>
+            <w:r>
+              <w:rPr>
+                <w:sz w:val="20"/>
+                <w:szCs w:val="20"/>
+              </w:rPr>
+              <w:t xml:space="preserve"> modernize</w:t>
+            </w:r>
+            <w:r>
+              <w:rPr>
+                <w:sz w:val="20"/>
+                <w:szCs w:val="20"/>
+              </w:rPr>
+              <w:t xml:space="preserve"> and refactor the company’s flagship product, written in the Ember.js framework. </w:t>
             </w:r>
           </w:p>
           <w:p>
@@ -1817,42 +1957,79 @@
                 <w:sz w:val="20"/>
                 <w:szCs w:val="20"/>
               </w:rPr>
-              <w:t>Helped write the UI for a new vaccine catalog feature written in TypeScript using the Next.js framework.</w:t>
+              <w:t>Delivered</w:t>
+            </w:r>
+            <w:r>
+              <w:rPr>
+                <w:sz w:val="20"/>
+                <w:szCs w:val="20"/>
+              </w:rPr>
+              <w:t xml:space="preserve"> </w:t>
+            </w:r>
+            <w:r>
+              <w:rPr>
+                <w:sz w:val="20"/>
+                <w:szCs w:val="20"/>
+              </w:rPr>
+              <w:t xml:space="preserve">the UI for </w:t>
+            </w:r>
+            <w:r>
+              <w:rPr>
+                <w:sz w:val="20"/>
+                <w:szCs w:val="20"/>
+              </w:rPr>
+              <w:t xml:space="preserve">a </w:t>
+            </w:r>
+            <w:r>
+              <w:rPr>
+                <w:sz w:val="20"/>
+                <w:szCs w:val="20"/>
+              </w:rPr>
+              <w:t>new vaccine catalog feature</w:t>
+            </w:r>
+            <w:r>
+              <w:rPr>
+                <w:sz w:val="20"/>
+                <w:szCs w:val="20"/>
+              </w:rPr>
+              <w:t xml:space="preserve">, pioneering the use of </w:t>
+            </w:r>
+            <w:r>
+              <w:rPr>
+                <w:sz w:val="20"/>
+                <w:szCs w:val="20"/>
+              </w:rPr>
+              <w:t xml:space="preserve">TypeScript </w:t>
+            </w:r>
+            <w:r>
+              <w:rPr>
+                <w:sz w:val="20"/>
+                <w:szCs w:val="20"/>
+              </w:rPr>
+              <w:t>and</w:t>
+            </w:r>
+            <w:r>
+              <w:rPr>
+                <w:sz w:val="20"/>
+                <w:szCs w:val="20"/>
+              </w:rPr>
+              <w:t xml:space="preserve"> the Next.js framework</w:t>
+            </w:r>
+            <w:r>
+              <w:rPr>
+                <w:sz w:val="20"/>
+                <w:szCs w:val="20"/>
+              </w:rPr>
+              <w:t xml:space="preserve"> in our organization.</w:t>
             </w:r>
           </w:p>
           <w:p>
             <w:pPr>
               <w:pStyle w:val="ListParagraph"/>
-              <w:numPr>
-                <w:ilvl w:val="0"/>
-                <w:numId w:val="15"/>
-              </w:numPr>
               <w:spacing w:line="276" w:lineRule="auto"/>
               <w:rPr>
-                <w:sz w:val="20"/>
-                <w:szCs w:val="20"/>
-              </w:rPr>
-            </w:pPr>
-            <w:r>
-              <w:rPr>
-                <w:sz w:val="20"/>
-                <w:szCs w:val="20"/>
-              </w:rPr>
-              <w:t>Decommissioned</w:t>
-            </w:r>
-            <w:r>
-              <w:rPr>
-                <w:sz w:val="20"/>
-                <w:szCs w:val="20"/>
-              </w:rPr>
-              <w:t xml:space="preserve"> the use of Ruby in a legacy web app written in the Angular framework.</w:t>
-            </w:r>
-          </w:p>
-          <w:p>
-            <w:pPr>
-              <w:rPr>
-                <w:sz w:val="20"/>
-                <w:szCs w:val="20"/>
+                <w:sz w:val="18"/>
+                <w:szCs w:val="18"/>
               </w:rPr>
             </w:pPr>
           </w:p>
@@ -1862,6 +2039,8 @@
               <w:spacing w:line="276" w:lineRule="auto"/>
               <w:rPr>
                 <w:color w:val="000000" w:themeColor="text1"/>
+                <w:sz w:val="18"/>
+                <w:szCs w:val="22"/>
               </w:rPr>
             </w:pPr>
             <w:r>
@@ -1871,32 +2050,84 @@
                 <w:i w:val="0"/>
                 <w:iCs/>
                 <w:color w:val="000000" w:themeColor="text1"/>
-              </w:rPr>
-              <w:t xml:space="preserve">Software Engineering Intern </w:t>
-            </w:r>
-            <w:r>
-              <w:rPr>
+                <w:sz w:val="18"/>
+                <w:szCs w:val="22"/>
+              </w:rPr>
+              <w:t>Software Engineer</w:t>
+            </w:r>
+            <w:r>
+              <w:rPr>
+                <w:b/>
+                <w:bCs/>
+                <w:i w:val="0"/>
+                <w:iCs/>
                 <w:color w:val="000000" w:themeColor="text1"/>
-              </w:rPr>
-              <w:t xml:space="preserve">(May 2022 </w:t>
-            </w:r>
-            <w:r>
-              <w:rPr>
+                <w:sz w:val="18"/>
+                <w:szCs w:val="22"/>
+              </w:rPr>
+              <w:t xml:space="preserve"> </w:t>
+            </w:r>
+            <w:r>
+              <w:rPr>
+                <w:b/>
+                <w:bCs/>
+                <w:i w:val="0"/>
+                <w:iCs/>
                 <w:color w:val="000000" w:themeColor="text1"/>
-              </w:rPr>
-              <w:t>–</w:t>
-            </w:r>
-            <w:r>
-              <w:rPr>
+                <w:sz w:val="18"/>
+                <w:szCs w:val="22"/>
+              </w:rPr>
+              <w:t xml:space="preserve">at </w:t>
+            </w:r>
+            <w:proofErr w:type="spellStart"/>
+            <w:r>
+              <w:rPr>
+                <w:b/>
+                <w:bCs/>
+                <w:i w:val="0"/>
+                <w:iCs/>
                 <w:color w:val="000000" w:themeColor="text1"/>
-              </w:rPr>
-              <w:t xml:space="preserve"> </w:t>
-            </w:r>
-            <w:r>
-              <w:rPr>
+                <w:sz w:val="18"/>
+                <w:szCs w:val="22"/>
+              </w:rPr>
+              <w:t>Veradigm</w:t>
+            </w:r>
+            <w:proofErr w:type="spellEnd"/>
+            <w:r>
+              <w:rPr>
+                <w:b/>
+                <w:bCs/>
+                <w:i w:val="0"/>
+                <w:iCs/>
                 <w:color w:val="000000" w:themeColor="text1"/>
-              </w:rPr>
-              <w:t>August 2022)</w:t>
+                <w:sz w:val="18"/>
+                <w:szCs w:val="22"/>
+              </w:rPr>
+              <w:t xml:space="preserve"> Inc. </w:t>
+            </w:r>
+            <w:r>
+              <w:rPr>
+                <w:color w:val="000000" w:themeColor="text1"/>
+                <w:sz w:val="18"/>
+                <w:szCs w:val="22"/>
+              </w:rPr>
+              <w:t>(</w:t>
+            </w:r>
+            <w:r>
+              <w:rPr>
+                <w:color w:val="000000" w:themeColor="text1"/>
+                <w:sz w:val="18"/>
+                <w:szCs w:val="22"/>
+              </w:rPr>
+              <w:t>April 2024 - Present</w:t>
+            </w:r>
+            <w:r>
+              <w:rPr>
+                <w:color w:val="000000" w:themeColor="text1"/>
+                <w:sz w:val="18"/>
+                <w:szCs w:val="22"/>
+              </w:rPr>
+              <w:t>)</w:t>
             </w:r>
           </w:p>
           <w:p>
@@ -1917,21 +2148,112 @@
                 <w:sz w:val="20"/>
                 <w:szCs w:val="20"/>
               </w:rPr>
-              <w:t xml:space="preserve">Worked with UI engineers to maintain and improve Practice Fusion: A </w:t>
-            </w:r>
-            <w:r>
-              <w:rPr>
-                <w:sz w:val="20"/>
-                <w:szCs w:val="20"/>
-              </w:rPr>
-              <w:t>web based</w:t>
-            </w:r>
-            <w:r>
-              <w:rPr>
-                <w:sz w:val="20"/>
-                <w:szCs w:val="20"/>
-              </w:rPr>
-              <w:t xml:space="preserve"> EHR used in small to mid-size medical practices.</w:t>
+              <w:t xml:space="preserve">As Scrum Master and UI architect for my team, </w:t>
+            </w:r>
+            <w:r>
+              <w:rPr>
+                <w:sz w:val="20"/>
+                <w:szCs w:val="20"/>
+              </w:rPr>
+              <w:t>currently leading</w:t>
+            </w:r>
+            <w:r>
+              <w:rPr>
+                <w:sz w:val="20"/>
+                <w:szCs w:val="20"/>
+              </w:rPr>
+              <w:t xml:space="preserve"> a cross-team effort to build a </w:t>
+            </w:r>
+            <w:r>
+              <w:rPr>
+                <w:sz w:val="20"/>
+                <w:szCs w:val="20"/>
+              </w:rPr>
+              <w:t xml:space="preserve">robust </w:t>
+            </w:r>
+            <w:r>
+              <w:rPr>
+                <w:sz w:val="20"/>
+                <w:szCs w:val="20"/>
+              </w:rPr>
+              <w:t>new user experience intended for</w:t>
+            </w:r>
+            <w:r>
+              <w:rPr>
+                <w:sz w:val="20"/>
+                <w:szCs w:val="20"/>
+              </w:rPr>
+              <w:t xml:space="preserve"> a userbase of</w:t>
+            </w:r>
+            <w:r>
+              <w:rPr>
+                <w:sz w:val="20"/>
+                <w:szCs w:val="20"/>
+              </w:rPr>
+              <w:t xml:space="preserve"> </w:t>
+            </w:r>
+            <w:r>
+              <w:rPr>
+                <w:sz w:val="20"/>
+                <w:szCs w:val="20"/>
+              </w:rPr>
+              <w:t>~</w:t>
+            </w:r>
+            <w:r>
+              <w:rPr>
+                <w:sz w:val="20"/>
+                <w:szCs w:val="20"/>
+              </w:rPr>
+              <w:t>112,000 healthcare providers</w:t>
+            </w:r>
+            <w:r>
+              <w:rPr>
+                <w:sz w:val="20"/>
+                <w:szCs w:val="20"/>
+              </w:rPr>
+              <w:t>.</w:t>
+            </w:r>
+          </w:p>
+          <w:p>
+            <w:pPr>
+              <w:pStyle w:val="ListParagraph"/>
+              <w:numPr>
+                <w:ilvl w:val="0"/>
+                <w:numId w:val="14"/>
+              </w:numPr>
+              <w:spacing w:line="276" w:lineRule="auto"/>
+              <w:rPr>
+                <w:sz w:val="20"/>
+                <w:szCs w:val="20"/>
+              </w:rPr>
+            </w:pPr>
+            <w:r>
+              <w:rPr>
+                <w:sz w:val="20"/>
+                <w:szCs w:val="20"/>
+              </w:rPr>
+              <w:t>Pioneering best practices for new technologies.</w:t>
+            </w:r>
+          </w:p>
+          <w:p>
+            <w:pPr>
+              <w:pStyle w:val="ListParagraph"/>
+              <w:numPr>
+                <w:ilvl w:val="0"/>
+                <w:numId w:val="14"/>
+              </w:numPr>
+              <w:spacing w:line="276" w:lineRule="auto"/>
+              <w:rPr>
+                <w:sz w:val="20"/>
+                <w:szCs w:val="20"/>
+              </w:rPr>
+            </w:pPr>
+            <w:r>
+              <w:rPr>
+                <w:sz w:val="20"/>
+                <w:szCs w:val="20"/>
+              </w:rPr>
+              <w:t>Optimizing C/I pipeline and dev experience.</w:t>
             </w:r>
           </w:p>
         </w:tc>

</xml_diff>